<commit_message>
Proof of concept aangevuld
</commit_message>
<xml_diff>
--- a/Proof of Concept/Proof-of-Concept.docx
+++ b/Proof of Concept/Proof-of-Concept.docx
@@ -5,43 +5,2114 @@
     <w:p>
       <w:pPr>
         <w:pStyle w:val="Title"/>
-        <w:rPr>
-          <w:lang w:val="nl-BE"/>
-        </w:rPr>
-      </w:pPr>
+      </w:pPr>
+      <w:r>
+        <w:t xml:space="preserve">Proof of </w:t>
+      </w:r>
+      <w:proofErr w:type="gramStart"/>
+      <w:r>
+        <w:t>Concept :</w:t>
+      </w:r>
+      <w:proofErr w:type="gramEnd"/>
+      <w:r>
+        <w:t xml:space="preserve"> manipulating the </w:t>
+      </w:r>
       <w:proofErr w:type="spellStart"/>
       <w:r>
-        <w:rPr>
-          <w:lang w:val="nl-BE"/>
-        </w:rPr>
-        <w:t>Proof</w:t>
+        <w:t>minecraft</w:t>
       </w:r>
       <w:proofErr w:type="spellEnd"/>
       <w:r>
-        <w:rPr>
-          <w:lang w:val="nl-BE"/>
-        </w:rPr>
-        <w:t xml:space="preserve"> of Concept</w:t>
-      </w:r>
-    </w:p>
-    <w:p>
-      <w:pPr>
-        <w:pStyle w:val="Heading2"/>
+        <w:t xml:space="preserve"> world with the Raspberry Pi</w:t>
+      </w:r>
+    </w:p>
+    <w:p>
+      <w:pPr>
+        <w:pStyle w:val="TOCHeading"/>
+        <w:jc w:val="center"/>
+      </w:pPr>
+      <w:r>
+        <w:rPr>
+          <w:noProof/>
+          <w:lang w:val="nl-BE" w:eastAsia="nl-BE"/>
+        </w:rPr>
+        <w:drawing>
+          <wp:inline distT="0" distB="0" distL="0" distR="0">
+            <wp:extent cx="4583875" cy="4188663"/>
+            <wp:effectExtent l="0" t="0" r="7620" b="2540"/>
+            <wp:docPr id="4" name="Picture 4"/>
+            <wp:cNvGraphicFramePr>
+              <a:graphicFrameLocks xmlns:a="http://schemas.openxmlformats.org/drawingml/2006/main" noChangeAspect="1"/>
+            </wp:cNvGraphicFramePr>
+            <a:graphic xmlns:a="http://schemas.openxmlformats.org/drawingml/2006/main">
+              <a:graphicData uri="http://schemas.openxmlformats.org/drawingml/2006/picture">
+                <pic:pic xmlns:pic="http://schemas.openxmlformats.org/drawingml/2006/picture">
+                  <pic:nvPicPr>
+                    <pic:cNvPr id="4" name="pi.png"/>
+                    <pic:cNvPicPr/>
+                  </pic:nvPicPr>
+                  <pic:blipFill>
+                    <a:blip r:embed="rId7">
+                      <a:extLst>
+                        <a:ext uri="{28A0092B-C50C-407E-A947-70E740481C1C}">
+                          <a14:useLocalDpi xmlns:a14="http://schemas.microsoft.com/office/drawing/2010/main" val="0"/>
+                        </a:ext>
+                      </a:extLst>
+                    </a:blip>
+                    <a:stretch>
+                      <a:fillRect/>
+                    </a:stretch>
+                  </pic:blipFill>
+                  <pic:spPr>
+                    <a:xfrm>
+                      <a:off x="0" y="0"/>
+                      <a:ext cx="4589492" cy="4193795"/>
+                    </a:xfrm>
+                    <a:prstGeom prst="rect">
+                      <a:avLst/>
+                    </a:prstGeom>
+                  </pic:spPr>
+                </pic:pic>
+              </a:graphicData>
+            </a:graphic>
+          </wp:inline>
+        </w:drawing>
+      </w:r>
+    </w:p>
+    <w:p>
+      <w:pPr>
+        <w:rPr>
+          <w:lang w:eastAsia="en-US"/>
+        </w:rPr>
+      </w:pPr>
+    </w:p>
+    <w:p>
+      <w:pPr>
+        <w:rPr>
+          <w:lang w:eastAsia="en-US"/>
+        </w:rPr>
+      </w:pPr>
+    </w:p>
+    <w:p>
+      <w:pPr>
+        <w:rPr>
+          <w:lang w:eastAsia="en-US"/>
+        </w:rPr>
+      </w:pPr>
+    </w:p>
+    <w:p>
+      <w:pPr>
+        <w:rPr>
+          <w:lang w:eastAsia="en-US"/>
+        </w:rPr>
+      </w:pPr>
+    </w:p>
+    <w:p>
+      <w:pPr>
+        <w:rPr>
+          <w:lang w:eastAsia="en-US"/>
+        </w:rPr>
+      </w:pPr>
+    </w:p>
+    <w:p>
+      <w:pPr>
+        <w:rPr>
+          <w:lang w:eastAsia="en-US"/>
+        </w:rPr>
+      </w:pPr>
+    </w:p>
+    <w:p>
+      <w:pPr>
+        <w:rPr>
+          <w:lang w:eastAsia="en-US"/>
+        </w:rPr>
+      </w:pPr>
+    </w:p>
+    <w:p>
+      <w:pPr>
+        <w:rPr>
+          <w:lang w:eastAsia="en-US"/>
+        </w:rPr>
+      </w:pPr>
+    </w:p>
+    <w:p>
+      <w:pPr>
+        <w:rPr>
+          <w:lang w:eastAsia="en-US"/>
+        </w:rPr>
+      </w:pPr>
+    </w:p>
+    <w:sdt>
+      <w:sdtPr>
+        <w:rPr>
+          <w:rFonts w:asciiTheme="minorHAnsi" w:eastAsiaTheme="minorEastAsia" w:hAnsiTheme="minorHAnsi" w:cstheme="minorBidi"/>
+          <w:color w:val="auto"/>
+          <w:sz w:val="20"/>
+          <w:szCs w:val="17"/>
+          <w:lang w:eastAsia="ja-JP"/>
+        </w:rPr>
+        <w:id w:val="-593162772"/>
+        <w:docPartObj>
+          <w:docPartGallery w:val="Table of Contents"/>
+          <w:docPartUnique/>
+        </w:docPartObj>
+      </w:sdtPr>
+      <w:sdtEndPr>
+        <w:rPr>
+          <w:b/>
+          <w:bCs/>
+          <w:noProof/>
+        </w:rPr>
+      </w:sdtEndPr>
+      <w:sdtContent>
+        <w:p>
+          <w:pPr>
+            <w:pStyle w:val="TOCHeading"/>
+          </w:pPr>
+          <w:proofErr w:type="spellStart"/>
+          <w:r>
+            <w:t>Inhoudstafel</w:t>
+          </w:r>
+          <w:proofErr w:type="spellEnd"/>
+        </w:p>
+        <w:p>
+          <w:pPr>
+            <w:pStyle w:val="TOC1"/>
+            <w:tabs>
+              <w:tab w:val="left" w:pos="440"/>
+              <w:tab w:val="right" w:leader="dot" w:pos="9350"/>
+            </w:tabs>
+            <w:rPr>
+              <w:noProof/>
+              <w:sz w:val="22"/>
+              <w:szCs w:val="22"/>
+              <w:lang w:val="nl-BE" w:eastAsia="nl-BE"/>
+            </w:rPr>
+          </w:pPr>
+          <w:r>
+            <w:fldChar w:fldCharType="begin"/>
+          </w:r>
+          <w:r>
+            <w:instrText xml:space="preserve"> TOC \o "1-3" \h \z \u </w:instrText>
+          </w:r>
+          <w:r>
+            <w:fldChar w:fldCharType="separate"/>
+          </w:r>
+          <w:hyperlink w:anchor="_Toc438123848" w:history="1">
+            <w:r>
+              <w:rPr>
+                <w:rStyle w:val="Hyperlink"/>
+                <w:noProof/>
+              </w:rPr>
+              <w:t>1.</w:t>
+            </w:r>
+            <w:r>
+              <w:rPr>
+                <w:noProof/>
+                <w:sz w:val="22"/>
+                <w:szCs w:val="22"/>
+                <w:lang w:val="nl-BE" w:eastAsia="nl-BE"/>
+              </w:rPr>
+              <w:tab/>
+            </w:r>
+            <w:r>
+              <w:rPr>
+                <w:rStyle w:val="Hyperlink"/>
+                <w:noProof/>
+              </w:rPr>
+              <w:t>Informatie opzoeken</w:t>
+            </w:r>
+            <w:r>
+              <w:rPr>
+                <w:noProof/>
+                <w:webHidden/>
+              </w:rPr>
+              <w:tab/>
+            </w:r>
+            <w:r>
+              <w:rPr>
+                <w:noProof/>
+                <w:webHidden/>
+              </w:rPr>
+              <w:fldChar w:fldCharType="begin"/>
+            </w:r>
+            <w:r>
+              <w:rPr>
+                <w:noProof/>
+                <w:webHidden/>
+              </w:rPr>
+              <w:instrText xml:space="preserve"> PAGEREF _Toc438123848 \h </w:instrText>
+            </w:r>
+            <w:r>
+              <w:rPr>
+                <w:noProof/>
+                <w:webHidden/>
+              </w:rPr>
+            </w:r>
+            <w:r>
+              <w:rPr>
+                <w:noProof/>
+                <w:webHidden/>
+              </w:rPr>
+              <w:fldChar w:fldCharType="separate"/>
+            </w:r>
+            <w:r>
+              <w:rPr>
+                <w:noProof/>
+                <w:webHidden/>
+              </w:rPr>
+              <w:t>3</w:t>
+            </w:r>
+            <w:r>
+              <w:rPr>
+                <w:noProof/>
+                <w:webHidden/>
+              </w:rPr>
+              <w:fldChar w:fldCharType="end"/>
+            </w:r>
+          </w:hyperlink>
+        </w:p>
+        <w:p>
+          <w:pPr>
+            <w:pStyle w:val="TOC1"/>
+            <w:tabs>
+              <w:tab w:val="right" w:leader="dot" w:pos="9350"/>
+            </w:tabs>
+            <w:rPr>
+              <w:noProof/>
+              <w:sz w:val="22"/>
+              <w:szCs w:val="22"/>
+              <w:lang w:val="nl-BE" w:eastAsia="nl-BE"/>
+            </w:rPr>
+          </w:pPr>
+          <w:hyperlink w:anchor="_Toc438123849" w:history="1">
+            <w:r>
+              <w:rPr>
+                <w:rStyle w:val="Hyperlink"/>
+                <w:noProof/>
+                <w:lang w:val="nl-BE"/>
+              </w:rPr>
+              <w:t>2. Basic python commands</w:t>
+            </w:r>
+            <w:r>
+              <w:rPr>
+                <w:noProof/>
+                <w:webHidden/>
+              </w:rPr>
+              <w:tab/>
+            </w:r>
+            <w:r>
+              <w:rPr>
+                <w:noProof/>
+                <w:webHidden/>
+              </w:rPr>
+              <w:fldChar w:fldCharType="begin"/>
+            </w:r>
+            <w:r>
+              <w:rPr>
+                <w:noProof/>
+                <w:webHidden/>
+              </w:rPr>
+              <w:instrText xml:space="preserve"> PAGEREF _Toc438123849 \h </w:instrText>
+            </w:r>
+            <w:r>
+              <w:rPr>
+                <w:noProof/>
+                <w:webHidden/>
+              </w:rPr>
+            </w:r>
+            <w:r>
+              <w:rPr>
+                <w:noProof/>
+                <w:webHidden/>
+              </w:rPr>
+              <w:fldChar w:fldCharType="separate"/>
+            </w:r>
+            <w:r>
+              <w:rPr>
+                <w:noProof/>
+                <w:webHidden/>
+              </w:rPr>
+              <w:t>3</w:t>
+            </w:r>
+            <w:r>
+              <w:rPr>
+                <w:noProof/>
+                <w:webHidden/>
+              </w:rPr>
+              <w:fldChar w:fldCharType="end"/>
+            </w:r>
+          </w:hyperlink>
+        </w:p>
+        <w:p>
+          <w:pPr>
+            <w:pStyle w:val="TOC2"/>
+            <w:tabs>
+              <w:tab w:val="left" w:pos="880"/>
+              <w:tab w:val="right" w:leader="dot" w:pos="9350"/>
+            </w:tabs>
+            <w:rPr>
+              <w:noProof/>
+              <w:sz w:val="22"/>
+              <w:szCs w:val="22"/>
+              <w:lang w:val="nl-BE" w:eastAsia="nl-BE"/>
+            </w:rPr>
+          </w:pPr>
+          <w:hyperlink w:anchor="_Toc438123850" w:history="1">
+            <w:r>
+              <w:rPr>
+                <w:rStyle w:val="Hyperlink"/>
+                <w:noProof/>
+                <w:lang w:val="nl-BE"/>
+              </w:rPr>
+              <w:t>1.1</w:t>
+            </w:r>
+            <w:r>
+              <w:rPr>
+                <w:noProof/>
+                <w:sz w:val="22"/>
+                <w:szCs w:val="22"/>
+                <w:lang w:val="nl-BE" w:eastAsia="nl-BE"/>
+              </w:rPr>
+              <w:tab/>
+            </w:r>
+            <w:r>
+              <w:rPr>
+                <w:rStyle w:val="Hyperlink"/>
+                <w:noProof/>
+                <w:lang w:val="nl-BE"/>
+              </w:rPr>
+              <w:t>Connection with Minecraft</w:t>
+            </w:r>
+            <w:r>
+              <w:rPr>
+                <w:noProof/>
+                <w:webHidden/>
+              </w:rPr>
+              <w:tab/>
+            </w:r>
+            <w:r>
+              <w:rPr>
+                <w:noProof/>
+                <w:webHidden/>
+              </w:rPr>
+              <w:fldChar w:fldCharType="begin"/>
+            </w:r>
+            <w:r>
+              <w:rPr>
+                <w:noProof/>
+                <w:webHidden/>
+              </w:rPr>
+              <w:instrText xml:space="preserve"> PAGEREF _Toc438123850 \h </w:instrText>
+            </w:r>
+            <w:r>
+              <w:rPr>
+                <w:noProof/>
+                <w:webHidden/>
+              </w:rPr>
+            </w:r>
+            <w:r>
+              <w:rPr>
+                <w:noProof/>
+                <w:webHidden/>
+              </w:rPr>
+              <w:fldChar w:fldCharType="separate"/>
+            </w:r>
+            <w:r>
+              <w:rPr>
+                <w:noProof/>
+                <w:webHidden/>
+              </w:rPr>
+              <w:t>3</w:t>
+            </w:r>
+            <w:r>
+              <w:rPr>
+                <w:noProof/>
+                <w:webHidden/>
+              </w:rPr>
+              <w:fldChar w:fldCharType="end"/>
+            </w:r>
+          </w:hyperlink>
+        </w:p>
+        <w:p>
+          <w:pPr>
+            <w:pStyle w:val="TOC2"/>
+            <w:tabs>
+              <w:tab w:val="left" w:pos="880"/>
+              <w:tab w:val="right" w:leader="dot" w:pos="9350"/>
+            </w:tabs>
+            <w:rPr>
+              <w:noProof/>
+              <w:sz w:val="22"/>
+              <w:szCs w:val="22"/>
+              <w:lang w:val="nl-BE" w:eastAsia="nl-BE"/>
+            </w:rPr>
+          </w:pPr>
+          <w:hyperlink w:anchor="_Toc438123851" w:history="1">
+            <w:r>
+              <w:rPr>
+                <w:rStyle w:val="Hyperlink"/>
+                <w:noProof/>
+                <w:lang w:val="nl-BE"/>
+              </w:rPr>
+              <w:t>1.2</w:t>
+            </w:r>
+            <w:r>
+              <w:rPr>
+                <w:noProof/>
+                <w:sz w:val="22"/>
+                <w:szCs w:val="22"/>
+                <w:lang w:val="nl-BE" w:eastAsia="nl-BE"/>
+              </w:rPr>
+              <w:tab/>
+            </w:r>
+            <w:r>
+              <w:rPr>
+                <w:rStyle w:val="Hyperlink"/>
+                <w:noProof/>
+                <w:lang w:val="nl-BE"/>
+              </w:rPr>
+              <w:t>Teleportation</w:t>
+            </w:r>
+            <w:r>
+              <w:rPr>
+                <w:noProof/>
+                <w:webHidden/>
+              </w:rPr>
+              <w:tab/>
+            </w:r>
+            <w:r>
+              <w:rPr>
+                <w:noProof/>
+                <w:webHidden/>
+              </w:rPr>
+              <w:fldChar w:fldCharType="begin"/>
+            </w:r>
+            <w:r>
+              <w:rPr>
+                <w:noProof/>
+                <w:webHidden/>
+              </w:rPr>
+              <w:instrText xml:space="preserve"> PAGEREF _Toc438123851 \h </w:instrText>
+            </w:r>
+            <w:r>
+              <w:rPr>
+                <w:noProof/>
+                <w:webHidden/>
+              </w:rPr>
+            </w:r>
+            <w:r>
+              <w:rPr>
+                <w:noProof/>
+                <w:webHidden/>
+              </w:rPr>
+              <w:fldChar w:fldCharType="separate"/>
+            </w:r>
+            <w:r>
+              <w:rPr>
+                <w:noProof/>
+                <w:webHidden/>
+              </w:rPr>
+              <w:t>3</w:t>
+            </w:r>
+            <w:r>
+              <w:rPr>
+                <w:noProof/>
+                <w:webHidden/>
+              </w:rPr>
+              <w:fldChar w:fldCharType="end"/>
+            </w:r>
+          </w:hyperlink>
+        </w:p>
+        <w:p>
+          <w:pPr>
+            <w:pStyle w:val="TOC2"/>
+            <w:tabs>
+              <w:tab w:val="left" w:pos="880"/>
+              <w:tab w:val="right" w:leader="dot" w:pos="9350"/>
+            </w:tabs>
+            <w:rPr>
+              <w:noProof/>
+              <w:sz w:val="22"/>
+              <w:szCs w:val="22"/>
+              <w:lang w:val="nl-BE" w:eastAsia="nl-BE"/>
+            </w:rPr>
+          </w:pPr>
+          <w:hyperlink w:anchor="_Toc438123852" w:history="1">
+            <w:r>
+              <w:rPr>
+                <w:rStyle w:val="Hyperlink"/>
+                <w:noProof/>
+              </w:rPr>
+              <w:t>1.3</w:t>
+            </w:r>
+            <w:r>
+              <w:rPr>
+                <w:noProof/>
+                <w:sz w:val="22"/>
+                <w:szCs w:val="22"/>
+                <w:lang w:val="nl-BE" w:eastAsia="nl-BE"/>
+              </w:rPr>
+              <w:tab/>
+            </w:r>
+            <w:r>
+              <w:rPr>
+                <w:rStyle w:val="Hyperlink"/>
+                <w:noProof/>
+              </w:rPr>
+              <w:t>Spawning blocks</w:t>
+            </w:r>
+            <w:r>
+              <w:rPr>
+                <w:noProof/>
+                <w:webHidden/>
+              </w:rPr>
+              <w:tab/>
+            </w:r>
+            <w:r>
+              <w:rPr>
+                <w:noProof/>
+                <w:webHidden/>
+              </w:rPr>
+              <w:fldChar w:fldCharType="begin"/>
+            </w:r>
+            <w:r>
+              <w:rPr>
+                <w:noProof/>
+                <w:webHidden/>
+              </w:rPr>
+              <w:instrText xml:space="preserve"> PAGEREF _Toc438123852 \h </w:instrText>
+            </w:r>
+            <w:r>
+              <w:rPr>
+                <w:noProof/>
+                <w:webHidden/>
+              </w:rPr>
+            </w:r>
+            <w:r>
+              <w:rPr>
+                <w:noProof/>
+                <w:webHidden/>
+              </w:rPr>
+              <w:fldChar w:fldCharType="separate"/>
+            </w:r>
+            <w:r>
+              <w:rPr>
+                <w:noProof/>
+                <w:webHidden/>
+              </w:rPr>
+              <w:t>3</w:t>
+            </w:r>
+            <w:r>
+              <w:rPr>
+                <w:noProof/>
+                <w:webHidden/>
+              </w:rPr>
+              <w:fldChar w:fldCharType="end"/>
+            </w:r>
+          </w:hyperlink>
+        </w:p>
+        <w:p>
+          <w:pPr>
+            <w:pStyle w:val="TOC2"/>
+            <w:tabs>
+              <w:tab w:val="left" w:pos="880"/>
+              <w:tab w:val="right" w:leader="dot" w:pos="9350"/>
+            </w:tabs>
+            <w:rPr>
+              <w:noProof/>
+              <w:sz w:val="22"/>
+              <w:szCs w:val="22"/>
+              <w:lang w:val="nl-BE" w:eastAsia="nl-BE"/>
+            </w:rPr>
+          </w:pPr>
+          <w:hyperlink w:anchor="_Toc438123853" w:history="1">
+            <w:r>
+              <w:rPr>
+                <w:rStyle w:val="Hyperlink"/>
+                <w:noProof/>
+              </w:rPr>
+              <w:t>1.4</w:t>
+            </w:r>
+            <w:r>
+              <w:rPr>
+                <w:noProof/>
+                <w:sz w:val="22"/>
+                <w:szCs w:val="22"/>
+                <w:lang w:val="nl-BE" w:eastAsia="nl-BE"/>
+              </w:rPr>
+              <w:tab/>
+            </w:r>
+            <w:r>
+              <w:rPr>
+                <w:rStyle w:val="Hyperlink"/>
+                <w:noProof/>
+              </w:rPr>
+              <w:t>Block id’s as variables</w:t>
+            </w:r>
+            <w:r>
+              <w:rPr>
+                <w:noProof/>
+                <w:webHidden/>
+              </w:rPr>
+              <w:tab/>
+            </w:r>
+            <w:r>
+              <w:rPr>
+                <w:noProof/>
+                <w:webHidden/>
+              </w:rPr>
+              <w:fldChar w:fldCharType="begin"/>
+            </w:r>
+            <w:r>
+              <w:rPr>
+                <w:noProof/>
+                <w:webHidden/>
+              </w:rPr>
+              <w:instrText xml:space="preserve"> PAGEREF _Toc438123853 \h </w:instrText>
+            </w:r>
+            <w:r>
+              <w:rPr>
+                <w:noProof/>
+                <w:webHidden/>
+              </w:rPr>
+            </w:r>
+            <w:r>
+              <w:rPr>
+                <w:noProof/>
+                <w:webHidden/>
+              </w:rPr>
+              <w:fldChar w:fldCharType="separate"/>
+            </w:r>
+            <w:r>
+              <w:rPr>
+                <w:noProof/>
+                <w:webHidden/>
+              </w:rPr>
+              <w:t>4</w:t>
+            </w:r>
+            <w:r>
+              <w:rPr>
+                <w:noProof/>
+                <w:webHidden/>
+              </w:rPr>
+              <w:fldChar w:fldCharType="end"/>
+            </w:r>
+          </w:hyperlink>
+        </w:p>
+        <w:p>
+          <w:pPr>
+            <w:pStyle w:val="TOC2"/>
+            <w:tabs>
+              <w:tab w:val="left" w:pos="880"/>
+              <w:tab w:val="right" w:leader="dot" w:pos="9350"/>
+            </w:tabs>
+            <w:rPr>
+              <w:noProof/>
+              <w:sz w:val="22"/>
+              <w:szCs w:val="22"/>
+              <w:lang w:val="nl-BE" w:eastAsia="nl-BE"/>
+            </w:rPr>
+          </w:pPr>
+          <w:hyperlink w:anchor="_Toc438123854" w:history="1">
+            <w:r>
+              <w:rPr>
+                <w:rStyle w:val="Hyperlink"/>
+                <w:noProof/>
+              </w:rPr>
+              <w:t>1.5</w:t>
+            </w:r>
+            <w:r>
+              <w:rPr>
+                <w:noProof/>
+                <w:sz w:val="22"/>
+                <w:szCs w:val="22"/>
+                <w:lang w:val="nl-BE" w:eastAsia="nl-BE"/>
+              </w:rPr>
+              <w:tab/>
+            </w:r>
+            <w:r>
+              <w:rPr>
+                <w:rStyle w:val="Hyperlink"/>
+                <w:noProof/>
+              </w:rPr>
+              <w:t>Special blocks</w:t>
+            </w:r>
+            <w:r>
+              <w:rPr>
+                <w:noProof/>
+                <w:webHidden/>
+              </w:rPr>
+              <w:tab/>
+            </w:r>
+            <w:r>
+              <w:rPr>
+                <w:noProof/>
+                <w:webHidden/>
+              </w:rPr>
+              <w:fldChar w:fldCharType="begin"/>
+            </w:r>
+            <w:r>
+              <w:rPr>
+                <w:noProof/>
+                <w:webHidden/>
+              </w:rPr>
+              <w:instrText xml:space="preserve"> PAGEREF _Toc438123854 \h </w:instrText>
+            </w:r>
+            <w:r>
+              <w:rPr>
+                <w:noProof/>
+                <w:webHidden/>
+              </w:rPr>
+            </w:r>
+            <w:r>
+              <w:rPr>
+                <w:noProof/>
+                <w:webHidden/>
+              </w:rPr>
+              <w:fldChar w:fldCharType="separate"/>
+            </w:r>
+            <w:r>
+              <w:rPr>
+                <w:noProof/>
+                <w:webHidden/>
+              </w:rPr>
+              <w:t>4</w:t>
+            </w:r>
+            <w:r>
+              <w:rPr>
+                <w:noProof/>
+                <w:webHidden/>
+              </w:rPr>
+              <w:fldChar w:fldCharType="end"/>
+            </w:r>
+          </w:hyperlink>
+        </w:p>
+        <w:p>
+          <w:pPr>
+            <w:pStyle w:val="TOC2"/>
+            <w:tabs>
+              <w:tab w:val="left" w:pos="880"/>
+              <w:tab w:val="right" w:leader="dot" w:pos="9350"/>
+            </w:tabs>
+            <w:rPr>
+              <w:noProof/>
+              <w:sz w:val="22"/>
+              <w:szCs w:val="22"/>
+              <w:lang w:val="nl-BE" w:eastAsia="nl-BE"/>
+            </w:rPr>
+          </w:pPr>
+          <w:hyperlink w:anchor="_Toc438123855" w:history="1">
+            <w:r>
+              <w:rPr>
+                <w:rStyle w:val="Hyperlink"/>
+                <w:noProof/>
+              </w:rPr>
+              <w:t>1.6</w:t>
+            </w:r>
+            <w:r>
+              <w:rPr>
+                <w:noProof/>
+                <w:sz w:val="22"/>
+                <w:szCs w:val="22"/>
+                <w:lang w:val="nl-BE" w:eastAsia="nl-BE"/>
+              </w:rPr>
+              <w:tab/>
+            </w:r>
+            <w:r>
+              <w:rPr>
+                <w:rStyle w:val="Hyperlink"/>
+                <w:noProof/>
+              </w:rPr>
+              <w:t>Set multiple blocks</w:t>
+            </w:r>
+            <w:r>
+              <w:rPr>
+                <w:noProof/>
+                <w:webHidden/>
+              </w:rPr>
+              <w:tab/>
+            </w:r>
+            <w:r>
+              <w:rPr>
+                <w:noProof/>
+                <w:webHidden/>
+              </w:rPr>
+              <w:fldChar w:fldCharType="begin"/>
+            </w:r>
+            <w:r>
+              <w:rPr>
+                <w:noProof/>
+                <w:webHidden/>
+              </w:rPr>
+              <w:instrText xml:space="preserve"> PAGEREF _Toc438123855 \h </w:instrText>
+            </w:r>
+            <w:r>
+              <w:rPr>
+                <w:noProof/>
+                <w:webHidden/>
+              </w:rPr>
+            </w:r>
+            <w:r>
+              <w:rPr>
+                <w:noProof/>
+                <w:webHidden/>
+              </w:rPr>
+              <w:fldChar w:fldCharType="separate"/>
+            </w:r>
+            <w:r>
+              <w:rPr>
+                <w:noProof/>
+                <w:webHidden/>
+              </w:rPr>
+              <w:t>5</w:t>
+            </w:r>
+            <w:r>
+              <w:rPr>
+                <w:noProof/>
+                <w:webHidden/>
+              </w:rPr>
+              <w:fldChar w:fldCharType="end"/>
+            </w:r>
+          </w:hyperlink>
+        </w:p>
+        <w:p>
+          <w:pPr>
+            <w:pStyle w:val="TOC2"/>
+            <w:tabs>
+              <w:tab w:val="left" w:pos="880"/>
+              <w:tab w:val="right" w:leader="dot" w:pos="9350"/>
+            </w:tabs>
+            <w:rPr>
+              <w:noProof/>
+              <w:sz w:val="22"/>
+              <w:szCs w:val="22"/>
+              <w:lang w:val="nl-BE" w:eastAsia="nl-BE"/>
+            </w:rPr>
+          </w:pPr>
+          <w:hyperlink w:anchor="_Toc438123856" w:history="1">
+            <w:r>
+              <w:rPr>
+                <w:rStyle w:val="Hyperlink"/>
+                <w:noProof/>
+              </w:rPr>
+              <w:t>1.7</w:t>
+            </w:r>
+            <w:r>
+              <w:rPr>
+                <w:noProof/>
+                <w:sz w:val="22"/>
+                <w:szCs w:val="22"/>
+                <w:lang w:val="nl-BE" w:eastAsia="nl-BE"/>
+              </w:rPr>
+              <w:tab/>
+            </w:r>
+            <w:r>
+              <w:rPr>
+                <w:rStyle w:val="Hyperlink"/>
+                <w:noProof/>
+              </w:rPr>
+              <w:t>Drop blocks where you walk</w:t>
+            </w:r>
+            <w:r>
+              <w:rPr>
+                <w:noProof/>
+                <w:webHidden/>
+              </w:rPr>
+              <w:tab/>
+            </w:r>
+            <w:r>
+              <w:rPr>
+                <w:noProof/>
+                <w:webHidden/>
+              </w:rPr>
+              <w:fldChar w:fldCharType="begin"/>
+            </w:r>
+            <w:r>
+              <w:rPr>
+                <w:noProof/>
+                <w:webHidden/>
+              </w:rPr>
+              <w:instrText xml:space="preserve"> PAGEREF _Toc438123856 \h </w:instrText>
+            </w:r>
+            <w:r>
+              <w:rPr>
+                <w:noProof/>
+                <w:webHidden/>
+              </w:rPr>
+            </w:r>
+            <w:r>
+              <w:rPr>
+                <w:noProof/>
+                <w:webHidden/>
+              </w:rPr>
+              <w:fldChar w:fldCharType="separate"/>
+            </w:r>
+            <w:r>
+              <w:rPr>
+                <w:noProof/>
+                <w:webHidden/>
+              </w:rPr>
+              <w:t>5</w:t>
+            </w:r>
+            <w:r>
+              <w:rPr>
+                <w:noProof/>
+                <w:webHidden/>
+              </w:rPr>
+              <w:fldChar w:fldCharType="end"/>
+            </w:r>
+          </w:hyperlink>
+        </w:p>
+        <w:p>
+          <w:pPr>
+            <w:pStyle w:val="TOC1"/>
+            <w:tabs>
+              <w:tab w:val="left" w:pos="440"/>
+              <w:tab w:val="right" w:leader="dot" w:pos="9350"/>
+            </w:tabs>
+            <w:rPr>
+              <w:noProof/>
+              <w:sz w:val="22"/>
+              <w:szCs w:val="22"/>
+              <w:lang w:val="nl-BE" w:eastAsia="nl-BE"/>
+            </w:rPr>
+          </w:pPr>
+          <w:hyperlink w:anchor="_Toc438123857" w:history="1">
+            <w:r>
+              <w:rPr>
+                <w:rStyle w:val="Hyperlink"/>
+                <w:noProof/>
+                <w:lang w:val="nl-BE"/>
+              </w:rPr>
+              <w:t>2</w:t>
+            </w:r>
+            <w:r>
+              <w:rPr>
+                <w:noProof/>
+                <w:sz w:val="22"/>
+                <w:szCs w:val="22"/>
+                <w:lang w:val="nl-BE" w:eastAsia="nl-BE"/>
+              </w:rPr>
+              <w:tab/>
+            </w:r>
+            <w:r>
+              <w:rPr>
+                <w:rStyle w:val="Hyperlink"/>
+                <w:noProof/>
+                <w:lang w:val="nl-BE"/>
+              </w:rPr>
+              <w:t>Wifi</w:t>
+            </w:r>
+            <w:r>
+              <w:rPr>
+                <w:noProof/>
+                <w:webHidden/>
+              </w:rPr>
+              <w:tab/>
+            </w:r>
+            <w:r>
+              <w:rPr>
+                <w:noProof/>
+                <w:webHidden/>
+              </w:rPr>
+              <w:fldChar w:fldCharType="begin"/>
+            </w:r>
+            <w:r>
+              <w:rPr>
+                <w:noProof/>
+                <w:webHidden/>
+              </w:rPr>
+              <w:instrText xml:space="preserve"> PAGEREF _Toc438123857 \h </w:instrText>
+            </w:r>
+            <w:r>
+              <w:rPr>
+                <w:noProof/>
+                <w:webHidden/>
+              </w:rPr>
+            </w:r>
+            <w:r>
+              <w:rPr>
+                <w:noProof/>
+                <w:webHidden/>
+              </w:rPr>
+              <w:fldChar w:fldCharType="separate"/>
+            </w:r>
+            <w:r>
+              <w:rPr>
+                <w:noProof/>
+                <w:webHidden/>
+              </w:rPr>
+              <w:t>6</w:t>
+            </w:r>
+            <w:r>
+              <w:rPr>
+                <w:noProof/>
+                <w:webHidden/>
+              </w:rPr>
+              <w:fldChar w:fldCharType="end"/>
+            </w:r>
+          </w:hyperlink>
+        </w:p>
+        <w:p>
+          <w:pPr>
+            <w:pStyle w:val="TOC1"/>
+            <w:tabs>
+              <w:tab w:val="left" w:pos="440"/>
+              <w:tab w:val="right" w:leader="dot" w:pos="9350"/>
+            </w:tabs>
+            <w:rPr>
+              <w:noProof/>
+              <w:sz w:val="22"/>
+              <w:szCs w:val="22"/>
+              <w:lang w:val="nl-BE" w:eastAsia="nl-BE"/>
+            </w:rPr>
+          </w:pPr>
+          <w:hyperlink w:anchor="_Toc438123858" w:history="1">
+            <w:r>
+              <w:rPr>
+                <w:rStyle w:val="Hyperlink"/>
+                <w:noProof/>
+                <w:lang w:val="nl-BE"/>
+              </w:rPr>
+              <w:t>3</w:t>
+            </w:r>
+            <w:r>
+              <w:rPr>
+                <w:noProof/>
+                <w:sz w:val="22"/>
+                <w:szCs w:val="22"/>
+                <w:lang w:val="nl-BE" w:eastAsia="nl-BE"/>
+              </w:rPr>
+              <w:tab/>
+            </w:r>
+            <w:r>
+              <w:rPr>
+                <w:rStyle w:val="Hyperlink"/>
+                <w:noProof/>
+                <w:lang w:val="nl-BE"/>
+              </w:rPr>
+              <w:t>Vlakke wereld</w:t>
+            </w:r>
+            <w:r>
+              <w:rPr>
+                <w:noProof/>
+                <w:webHidden/>
+              </w:rPr>
+              <w:tab/>
+            </w:r>
+            <w:r>
+              <w:rPr>
+                <w:noProof/>
+                <w:webHidden/>
+              </w:rPr>
+              <w:fldChar w:fldCharType="begin"/>
+            </w:r>
+            <w:r>
+              <w:rPr>
+                <w:noProof/>
+                <w:webHidden/>
+              </w:rPr>
+              <w:instrText xml:space="preserve"> PAGEREF _Toc438123858 \h </w:instrText>
+            </w:r>
+            <w:r>
+              <w:rPr>
+                <w:noProof/>
+                <w:webHidden/>
+              </w:rPr>
+            </w:r>
+            <w:r>
+              <w:rPr>
+                <w:noProof/>
+                <w:webHidden/>
+              </w:rPr>
+              <w:fldChar w:fldCharType="separate"/>
+            </w:r>
+            <w:r>
+              <w:rPr>
+                <w:noProof/>
+                <w:webHidden/>
+              </w:rPr>
+              <w:t>6</w:t>
+            </w:r>
+            <w:r>
+              <w:rPr>
+                <w:noProof/>
+                <w:webHidden/>
+              </w:rPr>
+              <w:fldChar w:fldCharType="end"/>
+            </w:r>
+          </w:hyperlink>
+        </w:p>
+        <w:p>
+          <w:pPr>
+            <w:pStyle w:val="TOC1"/>
+            <w:tabs>
+              <w:tab w:val="left" w:pos="440"/>
+              <w:tab w:val="right" w:leader="dot" w:pos="9350"/>
+            </w:tabs>
+            <w:rPr>
+              <w:noProof/>
+              <w:sz w:val="22"/>
+              <w:szCs w:val="22"/>
+              <w:lang w:val="nl-BE" w:eastAsia="nl-BE"/>
+            </w:rPr>
+          </w:pPr>
+          <w:hyperlink w:anchor="_Toc438123859" w:history="1">
+            <w:r>
+              <w:rPr>
+                <w:rStyle w:val="Hyperlink"/>
+                <w:noProof/>
+              </w:rPr>
+              <w:t>4</w:t>
+            </w:r>
+            <w:r>
+              <w:rPr>
+                <w:noProof/>
+                <w:sz w:val="22"/>
+                <w:szCs w:val="22"/>
+                <w:lang w:val="nl-BE" w:eastAsia="nl-BE"/>
+              </w:rPr>
+              <w:tab/>
+            </w:r>
+            <w:r>
+              <w:rPr>
+                <w:rStyle w:val="Hyperlink"/>
+                <w:noProof/>
+              </w:rPr>
+              <w:t>Manipulating with buttons</w:t>
+            </w:r>
+            <w:r>
+              <w:rPr>
+                <w:noProof/>
+                <w:webHidden/>
+              </w:rPr>
+              <w:tab/>
+            </w:r>
+            <w:r>
+              <w:rPr>
+                <w:noProof/>
+                <w:webHidden/>
+              </w:rPr>
+              <w:fldChar w:fldCharType="begin"/>
+            </w:r>
+            <w:r>
+              <w:rPr>
+                <w:noProof/>
+                <w:webHidden/>
+              </w:rPr>
+              <w:instrText xml:space="preserve"> PAGEREF _Toc438123859 \h </w:instrText>
+            </w:r>
+            <w:r>
+              <w:rPr>
+                <w:noProof/>
+                <w:webHidden/>
+              </w:rPr>
+            </w:r>
+            <w:r>
+              <w:rPr>
+                <w:noProof/>
+                <w:webHidden/>
+              </w:rPr>
+              <w:fldChar w:fldCharType="separate"/>
+            </w:r>
+            <w:r>
+              <w:rPr>
+                <w:noProof/>
+                <w:webHidden/>
+              </w:rPr>
+              <w:t>7</w:t>
+            </w:r>
+            <w:r>
+              <w:rPr>
+                <w:noProof/>
+                <w:webHidden/>
+              </w:rPr>
+              <w:fldChar w:fldCharType="end"/>
+            </w:r>
+          </w:hyperlink>
+        </w:p>
+        <w:p>
+          <w:pPr>
+            <w:pStyle w:val="TOC2"/>
+            <w:tabs>
+              <w:tab w:val="left" w:pos="880"/>
+              <w:tab w:val="right" w:leader="dot" w:pos="9350"/>
+            </w:tabs>
+            <w:rPr>
+              <w:noProof/>
+              <w:sz w:val="22"/>
+              <w:szCs w:val="22"/>
+              <w:lang w:val="nl-BE" w:eastAsia="nl-BE"/>
+            </w:rPr>
+          </w:pPr>
+          <w:hyperlink w:anchor="_Toc438123860" w:history="1">
+            <w:r>
+              <w:rPr>
+                <w:rStyle w:val="Hyperlink"/>
+                <w:noProof/>
+                <w:lang w:val="nl-BE"/>
+              </w:rPr>
+              <w:t>4.1</w:t>
+            </w:r>
+            <w:r>
+              <w:rPr>
+                <w:noProof/>
+                <w:sz w:val="22"/>
+                <w:szCs w:val="22"/>
+                <w:lang w:val="nl-BE" w:eastAsia="nl-BE"/>
+              </w:rPr>
+              <w:tab/>
+            </w:r>
+            <w:r>
+              <w:rPr>
+                <w:rStyle w:val="Hyperlink"/>
+                <w:noProof/>
+                <w:lang w:val="nl-BE"/>
+              </w:rPr>
+              <w:t>Setup</w:t>
+            </w:r>
+            <w:r>
+              <w:rPr>
+                <w:noProof/>
+                <w:webHidden/>
+              </w:rPr>
+              <w:tab/>
+            </w:r>
+            <w:r>
+              <w:rPr>
+                <w:noProof/>
+                <w:webHidden/>
+              </w:rPr>
+              <w:fldChar w:fldCharType="begin"/>
+            </w:r>
+            <w:r>
+              <w:rPr>
+                <w:noProof/>
+                <w:webHidden/>
+              </w:rPr>
+              <w:instrText xml:space="preserve"> PAGEREF _Toc438123860 \h </w:instrText>
+            </w:r>
+            <w:r>
+              <w:rPr>
+                <w:noProof/>
+                <w:webHidden/>
+              </w:rPr>
+            </w:r>
+            <w:r>
+              <w:rPr>
+                <w:noProof/>
+                <w:webHidden/>
+              </w:rPr>
+              <w:fldChar w:fldCharType="separate"/>
+            </w:r>
+            <w:r>
+              <w:rPr>
+                <w:noProof/>
+                <w:webHidden/>
+              </w:rPr>
+              <w:t>7</w:t>
+            </w:r>
+            <w:r>
+              <w:rPr>
+                <w:noProof/>
+                <w:webHidden/>
+              </w:rPr>
+              <w:fldChar w:fldCharType="end"/>
+            </w:r>
+          </w:hyperlink>
+        </w:p>
+        <w:p>
+          <w:pPr>
+            <w:pStyle w:val="TOC2"/>
+            <w:tabs>
+              <w:tab w:val="left" w:pos="880"/>
+              <w:tab w:val="right" w:leader="dot" w:pos="9350"/>
+            </w:tabs>
+            <w:rPr>
+              <w:noProof/>
+              <w:sz w:val="22"/>
+              <w:szCs w:val="22"/>
+              <w:lang w:val="nl-BE" w:eastAsia="nl-BE"/>
+            </w:rPr>
+          </w:pPr>
+          <w:hyperlink w:anchor="_Toc438123861" w:history="1">
+            <w:r>
+              <w:rPr>
+                <w:rStyle w:val="Hyperlink"/>
+                <w:noProof/>
+                <w:lang w:val="nl-BE"/>
+              </w:rPr>
+              <w:t>4.2</w:t>
+            </w:r>
+            <w:r>
+              <w:rPr>
+                <w:noProof/>
+                <w:sz w:val="22"/>
+                <w:szCs w:val="22"/>
+                <w:lang w:val="nl-BE" w:eastAsia="nl-BE"/>
+              </w:rPr>
+              <w:tab/>
+            </w:r>
+            <w:r>
+              <w:rPr>
+                <w:rStyle w:val="Hyperlink"/>
+                <w:noProof/>
+                <w:lang w:val="nl-BE"/>
+              </w:rPr>
+              <w:t>Een gebouw zetten</w:t>
+            </w:r>
+            <w:r>
+              <w:rPr>
+                <w:noProof/>
+                <w:webHidden/>
+              </w:rPr>
+              <w:tab/>
+            </w:r>
+            <w:r>
+              <w:rPr>
+                <w:noProof/>
+                <w:webHidden/>
+              </w:rPr>
+              <w:fldChar w:fldCharType="begin"/>
+            </w:r>
+            <w:r>
+              <w:rPr>
+                <w:noProof/>
+                <w:webHidden/>
+              </w:rPr>
+              <w:instrText xml:space="preserve"> PAGEREF _Toc438123861 \h </w:instrText>
+            </w:r>
+            <w:r>
+              <w:rPr>
+                <w:noProof/>
+                <w:webHidden/>
+              </w:rPr>
+            </w:r>
+            <w:r>
+              <w:rPr>
+                <w:noProof/>
+                <w:webHidden/>
+              </w:rPr>
+              <w:fldChar w:fldCharType="separate"/>
+            </w:r>
+            <w:r>
+              <w:rPr>
+                <w:noProof/>
+                <w:webHidden/>
+              </w:rPr>
+              <w:t>7</w:t>
+            </w:r>
+            <w:r>
+              <w:rPr>
+                <w:noProof/>
+                <w:webHidden/>
+              </w:rPr>
+              <w:fldChar w:fldCharType="end"/>
+            </w:r>
+          </w:hyperlink>
+        </w:p>
+        <w:p>
+          <w:pPr>
+            <w:pStyle w:val="TOC2"/>
+            <w:tabs>
+              <w:tab w:val="left" w:pos="880"/>
+              <w:tab w:val="right" w:leader="dot" w:pos="9350"/>
+            </w:tabs>
+            <w:rPr>
+              <w:noProof/>
+              <w:sz w:val="22"/>
+              <w:szCs w:val="22"/>
+              <w:lang w:val="nl-BE" w:eastAsia="nl-BE"/>
+            </w:rPr>
+          </w:pPr>
+          <w:hyperlink w:anchor="_Toc438123862" w:history="1">
+            <w:r>
+              <w:rPr>
+                <w:rStyle w:val="Hyperlink"/>
+                <w:noProof/>
+                <w:lang w:val="nl-BE"/>
+              </w:rPr>
+              <w:t>4.3</w:t>
+            </w:r>
+            <w:r>
+              <w:rPr>
+                <w:noProof/>
+                <w:sz w:val="22"/>
+                <w:szCs w:val="22"/>
+                <w:lang w:val="nl-BE" w:eastAsia="nl-BE"/>
+              </w:rPr>
+              <w:tab/>
+            </w:r>
+            <w:r>
+              <w:rPr>
+                <w:rStyle w:val="Hyperlink"/>
+                <w:noProof/>
+                <w:lang w:val="nl-BE"/>
+              </w:rPr>
+              <w:t>Een boom laten genereren</w:t>
+            </w:r>
+            <w:r>
+              <w:rPr>
+                <w:noProof/>
+                <w:webHidden/>
+              </w:rPr>
+              <w:tab/>
+            </w:r>
+            <w:r>
+              <w:rPr>
+                <w:noProof/>
+                <w:webHidden/>
+              </w:rPr>
+              <w:fldChar w:fldCharType="begin"/>
+            </w:r>
+            <w:r>
+              <w:rPr>
+                <w:noProof/>
+                <w:webHidden/>
+              </w:rPr>
+              <w:instrText xml:space="preserve"> PAGEREF _Toc438123862 \h </w:instrText>
+            </w:r>
+            <w:r>
+              <w:rPr>
+                <w:noProof/>
+                <w:webHidden/>
+              </w:rPr>
+            </w:r>
+            <w:r>
+              <w:rPr>
+                <w:noProof/>
+                <w:webHidden/>
+              </w:rPr>
+              <w:fldChar w:fldCharType="separate"/>
+            </w:r>
+            <w:r>
+              <w:rPr>
+                <w:noProof/>
+                <w:webHidden/>
+              </w:rPr>
+              <w:t>8</w:t>
+            </w:r>
+            <w:r>
+              <w:rPr>
+                <w:noProof/>
+                <w:webHidden/>
+              </w:rPr>
+              <w:fldChar w:fldCharType="end"/>
+            </w:r>
+          </w:hyperlink>
+        </w:p>
+        <w:p>
+          <w:pPr>
+            <w:pStyle w:val="TOC2"/>
+            <w:tabs>
+              <w:tab w:val="left" w:pos="880"/>
+              <w:tab w:val="right" w:leader="dot" w:pos="9350"/>
+            </w:tabs>
+            <w:rPr>
+              <w:noProof/>
+              <w:sz w:val="22"/>
+              <w:szCs w:val="22"/>
+              <w:lang w:val="nl-BE" w:eastAsia="nl-BE"/>
+            </w:rPr>
+          </w:pPr>
+          <w:hyperlink w:anchor="_Toc438123863" w:history="1">
+            <w:r>
+              <w:rPr>
+                <w:rStyle w:val="Hyperlink"/>
+                <w:noProof/>
+                <w:lang w:val="nl-BE"/>
+              </w:rPr>
+              <w:t>4.4</w:t>
+            </w:r>
+            <w:r>
+              <w:rPr>
+                <w:noProof/>
+                <w:sz w:val="22"/>
+                <w:szCs w:val="22"/>
+                <w:lang w:val="nl-BE" w:eastAsia="nl-BE"/>
+              </w:rPr>
+              <w:tab/>
+            </w:r>
+            <w:r>
+              <w:rPr>
+                <w:rStyle w:val="Hyperlink"/>
+                <w:noProof/>
+                <w:lang w:val="nl-BE"/>
+              </w:rPr>
+              <w:t>Een Trap genereren</w:t>
+            </w:r>
+            <w:r>
+              <w:rPr>
+                <w:noProof/>
+                <w:webHidden/>
+              </w:rPr>
+              <w:tab/>
+            </w:r>
+            <w:r>
+              <w:rPr>
+                <w:noProof/>
+                <w:webHidden/>
+              </w:rPr>
+              <w:fldChar w:fldCharType="begin"/>
+            </w:r>
+            <w:r>
+              <w:rPr>
+                <w:noProof/>
+                <w:webHidden/>
+              </w:rPr>
+              <w:instrText xml:space="preserve"> PAGEREF _Toc438123863 \h </w:instrText>
+            </w:r>
+            <w:r>
+              <w:rPr>
+                <w:noProof/>
+                <w:webHidden/>
+              </w:rPr>
+            </w:r>
+            <w:r>
+              <w:rPr>
+                <w:noProof/>
+                <w:webHidden/>
+              </w:rPr>
+              <w:fldChar w:fldCharType="separate"/>
+            </w:r>
+            <w:r>
+              <w:rPr>
+                <w:noProof/>
+                <w:webHidden/>
+              </w:rPr>
+              <w:t>8</w:t>
+            </w:r>
+            <w:r>
+              <w:rPr>
+                <w:noProof/>
+                <w:webHidden/>
+              </w:rPr>
+              <w:fldChar w:fldCharType="end"/>
+            </w:r>
+          </w:hyperlink>
+        </w:p>
+        <w:p>
+          <w:pPr>
+            <w:pStyle w:val="TOC2"/>
+            <w:tabs>
+              <w:tab w:val="left" w:pos="880"/>
+              <w:tab w:val="right" w:leader="dot" w:pos="9350"/>
+            </w:tabs>
+            <w:rPr>
+              <w:noProof/>
+              <w:sz w:val="22"/>
+              <w:szCs w:val="22"/>
+              <w:lang w:val="nl-BE" w:eastAsia="nl-BE"/>
+            </w:rPr>
+          </w:pPr>
+          <w:hyperlink w:anchor="_Toc438123864" w:history="1">
+            <w:r>
+              <w:rPr>
+                <w:rStyle w:val="Hyperlink"/>
+                <w:noProof/>
+                <w:lang w:val="nl-BE"/>
+              </w:rPr>
+              <w:t>4.5</w:t>
+            </w:r>
+            <w:r>
+              <w:rPr>
+                <w:noProof/>
+                <w:sz w:val="22"/>
+                <w:szCs w:val="22"/>
+                <w:lang w:val="nl-BE" w:eastAsia="nl-BE"/>
+              </w:rPr>
+              <w:tab/>
+            </w:r>
+            <w:r>
+              <w:rPr>
+                <w:rStyle w:val="Hyperlink"/>
+                <w:noProof/>
+                <w:lang w:val="nl-BE"/>
+              </w:rPr>
+              <w:t>bewegen met knopjes</w:t>
+            </w:r>
+            <w:r>
+              <w:rPr>
+                <w:noProof/>
+                <w:webHidden/>
+              </w:rPr>
+              <w:tab/>
+            </w:r>
+            <w:r>
+              <w:rPr>
+                <w:noProof/>
+                <w:webHidden/>
+              </w:rPr>
+              <w:fldChar w:fldCharType="begin"/>
+            </w:r>
+            <w:r>
+              <w:rPr>
+                <w:noProof/>
+                <w:webHidden/>
+              </w:rPr>
+              <w:instrText xml:space="preserve"> PAGEREF _Toc438123864 \h </w:instrText>
+            </w:r>
+            <w:r>
+              <w:rPr>
+                <w:noProof/>
+                <w:webHidden/>
+              </w:rPr>
+            </w:r>
+            <w:r>
+              <w:rPr>
+                <w:noProof/>
+                <w:webHidden/>
+              </w:rPr>
+              <w:fldChar w:fldCharType="separate"/>
+            </w:r>
+            <w:r>
+              <w:rPr>
+                <w:noProof/>
+                <w:webHidden/>
+              </w:rPr>
+              <w:t>8</w:t>
+            </w:r>
+            <w:r>
+              <w:rPr>
+                <w:noProof/>
+                <w:webHidden/>
+              </w:rPr>
+              <w:fldChar w:fldCharType="end"/>
+            </w:r>
+          </w:hyperlink>
+        </w:p>
+        <w:p>
+          <w:pPr>
+            <w:pStyle w:val="TOC1"/>
+            <w:tabs>
+              <w:tab w:val="left" w:pos="440"/>
+              <w:tab w:val="right" w:leader="dot" w:pos="9350"/>
+            </w:tabs>
+            <w:rPr>
+              <w:noProof/>
+              <w:sz w:val="22"/>
+              <w:szCs w:val="22"/>
+              <w:lang w:val="nl-BE" w:eastAsia="nl-BE"/>
+            </w:rPr>
+          </w:pPr>
+          <w:hyperlink w:anchor="_Toc438123865" w:history="1">
+            <w:r>
+              <w:rPr>
+                <w:rStyle w:val="Hyperlink"/>
+                <w:noProof/>
+                <w:lang w:val="nl-BE"/>
+              </w:rPr>
+              <w:t>5</w:t>
+            </w:r>
+            <w:r>
+              <w:rPr>
+                <w:noProof/>
+                <w:sz w:val="22"/>
+                <w:szCs w:val="22"/>
+                <w:lang w:val="nl-BE" w:eastAsia="nl-BE"/>
+              </w:rPr>
+              <w:tab/>
+            </w:r>
+            <w:r>
+              <w:rPr>
+                <w:rStyle w:val="Hyperlink"/>
+                <w:noProof/>
+                <w:lang w:val="nl-BE"/>
+              </w:rPr>
+              <w:t>playing with friends</w:t>
+            </w:r>
+            <w:r>
+              <w:rPr>
+                <w:noProof/>
+                <w:webHidden/>
+              </w:rPr>
+              <w:tab/>
+            </w:r>
+            <w:r>
+              <w:rPr>
+                <w:noProof/>
+                <w:webHidden/>
+              </w:rPr>
+              <w:fldChar w:fldCharType="begin"/>
+            </w:r>
+            <w:r>
+              <w:rPr>
+                <w:noProof/>
+                <w:webHidden/>
+              </w:rPr>
+              <w:instrText xml:space="preserve"> PAGEREF _Toc438123865 \h </w:instrText>
+            </w:r>
+            <w:r>
+              <w:rPr>
+                <w:noProof/>
+                <w:webHidden/>
+              </w:rPr>
+            </w:r>
+            <w:r>
+              <w:rPr>
+                <w:noProof/>
+                <w:webHidden/>
+              </w:rPr>
+              <w:fldChar w:fldCharType="separate"/>
+            </w:r>
+            <w:r>
+              <w:rPr>
+                <w:noProof/>
+                <w:webHidden/>
+              </w:rPr>
+              <w:t>8</w:t>
+            </w:r>
+            <w:r>
+              <w:rPr>
+                <w:noProof/>
+                <w:webHidden/>
+              </w:rPr>
+              <w:fldChar w:fldCharType="end"/>
+            </w:r>
+          </w:hyperlink>
+        </w:p>
+        <w:p>
+          <w:pPr>
+            <w:pStyle w:val="TOC1"/>
+            <w:tabs>
+              <w:tab w:val="left" w:pos="440"/>
+              <w:tab w:val="right" w:leader="dot" w:pos="9350"/>
+            </w:tabs>
+            <w:rPr>
+              <w:noProof/>
+              <w:sz w:val="22"/>
+              <w:szCs w:val="22"/>
+              <w:lang w:val="nl-BE" w:eastAsia="nl-BE"/>
+            </w:rPr>
+          </w:pPr>
+          <w:hyperlink w:anchor="_Toc438123866" w:history="1">
+            <w:r>
+              <w:rPr>
+                <w:rStyle w:val="Hyperlink"/>
+                <w:noProof/>
+                <w:lang w:val="nl-BE"/>
+              </w:rPr>
+              <w:t>6</w:t>
+            </w:r>
+            <w:r>
+              <w:rPr>
+                <w:noProof/>
+                <w:sz w:val="22"/>
+                <w:szCs w:val="22"/>
+                <w:lang w:val="nl-BE" w:eastAsia="nl-BE"/>
+              </w:rPr>
+              <w:tab/>
+            </w:r>
+            <w:r>
+              <w:rPr>
+                <w:rStyle w:val="Hyperlink"/>
+                <w:noProof/>
+                <w:lang w:val="nl-BE"/>
+              </w:rPr>
+              <w:t>creating my own game</w:t>
+            </w:r>
+            <w:r>
+              <w:rPr>
+                <w:noProof/>
+                <w:webHidden/>
+              </w:rPr>
+              <w:tab/>
+            </w:r>
+            <w:r>
+              <w:rPr>
+                <w:noProof/>
+                <w:webHidden/>
+              </w:rPr>
+              <w:fldChar w:fldCharType="begin"/>
+            </w:r>
+            <w:r>
+              <w:rPr>
+                <w:noProof/>
+                <w:webHidden/>
+              </w:rPr>
+              <w:instrText xml:space="preserve"> PAGEREF _Toc438123866 \h </w:instrText>
+            </w:r>
+            <w:r>
+              <w:rPr>
+                <w:noProof/>
+                <w:webHidden/>
+              </w:rPr>
+            </w:r>
+            <w:r>
+              <w:rPr>
+                <w:noProof/>
+                <w:webHidden/>
+              </w:rPr>
+              <w:fldChar w:fldCharType="separate"/>
+            </w:r>
+            <w:r>
+              <w:rPr>
+                <w:noProof/>
+                <w:webHidden/>
+              </w:rPr>
+              <w:t>9</w:t>
+            </w:r>
+            <w:r>
+              <w:rPr>
+                <w:noProof/>
+                <w:webHidden/>
+              </w:rPr>
+              <w:fldChar w:fldCharType="end"/>
+            </w:r>
+          </w:hyperlink>
+        </w:p>
+        <w:p>
+          <w:pPr>
+            <w:pStyle w:val="TOC1"/>
+            <w:tabs>
+              <w:tab w:val="left" w:pos="440"/>
+              <w:tab w:val="right" w:leader="dot" w:pos="9350"/>
+            </w:tabs>
+            <w:rPr>
+              <w:noProof/>
+              <w:sz w:val="22"/>
+              <w:szCs w:val="22"/>
+              <w:lang w:val="nl-BE" w:eastAsia="nl-BE"/>
+            </w:rPr>
+          </w:pPr>
+          <w:hyperlink w:anchor="_Toc438123867" w:history="1">
+            <w:r>
+              <w:rPr>
+                <w:rStyle w:val="Hyperlink"/>
+                <w:noProof/>
+                <w:lang w:val="nl-BE"/>
+              </w:rPr>
+              <w:t>7</w:t>
+            </w:r>
+            <w:r>
+              <w:rPr>
+                <w:noProof/>
+                <w:sz w:val="22"/>
+                <w:szCs w:val="22"/>
+                <w:lang w:val="nl-BE" w:eastAsia="nl-BE"/>
+              </w:rPr>
+              <w:tab/>
+            </w:r>
+            <w:r>
+              <w:rPr>
+                <w:rStyle w:val="Hyperlink"/>
+                <w:noProof/>
+                <w:lang w:val="nl-BE"/>
+              </w:rPr>
+              <w:t>Al het beeldmateriaal</w:t>
+            </w:r>
+            <w:r>
+              <w:rPr>
+                <w:noProof/>
+                <w:webHidden/>
+              </w:rPr>
+              <w:tab/>
+            </w:r>
+            <w:r>
+              <w:rPr>
+                <w:noProof/>
+                <w:webHidden/>
+              </w:rPr>
+              <w:fldChar w:fldCharType="begin"/>
+            </w:r>
+            <w:r>
+              <w:rPr>
+                <w:noProof/>
+                <w:webHidden/>
+              </w:rPr>
+              <w:instrText xml:space="preserve"> PAGEREF _Toc438123867 \h </w:instrText>
+            </w:r>
+            <w:r>
+              <w:rPr>
+                <w:noProof/>
+                <w:webHidden/>
+              </w:rPr>
+            </w:r>
+            <w:r>
+              <w:rPr>
+                <w:noProof/>
+                <w:webHidden/>
+              </w:rPr>
+              <w:fldChar w:fldCharType="separate"/>
+            </w:r>
+            <w:r>
+              <w:rPr>
+                <w:noProof/>
+                <w:webHidden/>
+              </w:rPr>
+              <w:t>9</w:t>
+            </w:r>
+            <w:r>
+              <w:rPr>
+                <w:noProof/>
+                <w:webHidden/>
+              </w:rPr>
+              <w:fldChar w:fldCharType="end"/>
+            </w:r>
+          </w:hyperlink>
+        </w:p>
+        <w:p>
+          <w:pPr>
+            <w:pStyle w:val="TOC1"/>
+            <w:tabs>
+              <w:tab w:val="left" w:pos="440"/>
+              <w:tab w:val="right" w:leader="dot" w:pos="9350"/>
+            </w:tabs>
+            <w:rPr>
+              <w:noProof/>
+              <w:sz w:val="22"/>
+              <w:szCs w:val="22"/>
+              <w:lang w:val="nl-BE" w:eastAsia="nl-BE"/>
+            </w:rPr>
+          </w:pPr>
+          <w:hyperlink w:anchor="_Toc438123868" w:history="1">
+            <w:r>
+              <w:rPr>
+                <w:rStyle w:val="Hyperlink"/>
+                <w:noProof/>
+                <w:lang w:val="nl-BE"/>
+              </w:rPr>
+              <w:t>8</w:t>
+            </w:r>
+            <w:r>
+              <w:rPr>
+                <w:noProof/>
+                <w:sz w:val="22"/>
+                <w:szCs w:val="22"/>
+                <w:lang w:val="nl-BE" w:eastAsia="nl-BE"/>
+              </w:rPr>
+              <w:tab/>
+            </w:r>
+            <w:r>
+              <w:rPr>
+                <w:rStyle w:val="Hyperlink"/>
+                <w:noProof/>
+                <w:lang w:val="nl-BE"/>
+              </w:rPr>
+              <w:t>logboek</w:t>
+            </w:r>
+            <w:r>
+              <w:rPr>
+                <w:noProof/>
+                <w:webHidden/>
+              </w:rPr>
+              <w:tab/>
+            </w:r>
+            <w:r>
+              <w:rPr>
+                <w:noProof/>
+                <w:webHidden/>
+              </w:rPr>
+              <w:fldChar w:fldCharType="begin"/>
+            </w:r>
+            <w:r>
+              <w:rPr>
+                <w:noProof/>
+                <w:webHidden/>
+              </w:rPr>
+              <w:instrText xml:space="preserve"> PAGEREF _Toc438123868 \h </w:instrText>
+            </w:r>
+            <w:r>
+              <w:rPr>
+                <w:noProof/>
+                <w:webHidden/>
+              </w:rPr>
+            </w:r>
+            <w:r>
+              <w:rPr>
+                <w:noProof/>
+                <w:webHidden/>
+              </w:rPr>
+              <w:fldChar w:fldCharType="separate"/>
+            </w:r>
+            <w:r>
+              <w:rPr>
+                <w:noProof/>
+                <w:webHidden/>
+              </w:rPr>
+              <w:t>9</w:t>
+            </w:r>
+            <w:r>
+              <w:rPr>
+                <w:noProof/>
+                <w:webHidden/>
+              </w:rPr>
+              <w:fldChar w:fldCharType="end"/>
+            </w:r>
+          </w:hyperlink>
+        </w:p>
+        <w:p>
+          <w:pPr>
+            <w:rPr>
+              <w:b/>
+              <w:bCs/>
+              <w:noProof/>
+            </w:rPr>
+          </w:pPr>
+          <w:r>
+            <w:rPr>
+              <w:b/>
+              <w:bCs/>
+              <w:noProof/>
+            </w:rPr>
+            <w:fldChar w:fldCharType="end"/>
+          </w:r>
+        </w:p>
+      </w:sdtContent>
+    </w:sdt>
+    <w:p>
+      <w:pPr>
+        <w:rPr>
+          <w:b/>
+          <w:bCs/>
+          <w:noProof/>
+        </w:rPr>
+      </w:pPr>
+    </w:p>
+    <w:p>
+      <w:pPr>
+        <w:pStyle w:val="Heading1"/>
         <w:numPr>
           <w:ilvl w:val="0"/>
           <w:numId w:val="0"/>
         </w:numPr>
-        <w:rPr>
-          <w:lang w:val="nl-BE"/>
-        </w:rPr>
-      </w:pPr>
-      <w:r>
-        <w:rPr>
-          <w:lang w:val="nl-BE"/>
-        </w:rPr>
-        <w:t xml:space="preserve">Met python de </w:t>
-      </w:r>
+        <w:ind w:left="432"/>
+        <w:rPr>
+          <w:noProof/>
+        </w:rPr>
+      </w:pPr>
+    </w:p>
+    <w:p/>
+    <w:p/>
+    <w:p/>
+    <w:p>
+      <w:pPr>
+        <w:pStyle w:val="Heading1"/>
+      </w:pPr>
       <w:proofErr w:type="spellStart"/>
+      <w:proofErr w:type="gramStart"/>
+      <w:r>
+        <w:lastRenderedPageBreak/>
+        <w:t>inleiding</w:t>
+      </w:r>
+      <w:proofErr w:type="spellEnd"/>
+      <w:proofErr w:type="gramEnd"/>
+    </w:p>
+    <w:p/>
+    <w:p>
+      <w:pPr>
+        <w:rPr>
+          <w:lang w:val="nl-BE"/>
+        </w:rPr>
+      </w:pPr>
+      <w:r>
+        <w:rPr>
+          <w:lang w:val="nl-BE"/>
+        </w:rPr>
+        <w:t xml:space="preserve">Ik vroeg me af of ik zelf een virtuele wereld, in dit geval </w:t>
+      </w:r>
+      <w:proofErr w:type="spellStart"/>
       <w:r>
         <w:rPr>
           <w:lang w:val="nl-BE"/>
@@ -53,13 +2124,61 @@
         <w:rPr>
           <w:lang w:val="nl-BE"/>
         </w:rPr>
-        <w:t xml:space="preserve"> pi wereld manipuleren via de </w:t>
+        <w:t xml:space="preserve">, een huis kon genereren door op een externe knop te klikken. </w:t>
+      </w:r>
+      <w:r>
+        <w:rPr>
+          <w:lang w:val="nl-BE"/>
+        </w:rPr>
+        <w:t xml:space="preserve">Daarom ging ik op onderzoek uit en via de </w:t>
       </w:r>
       <w:proofErr w:type="spellStart"/>
       <w:r>
         <w:rPr>
           <w:lang w:val="nl-BE"/>
         </w:rPr>
+        <w:t>Raspberry</w:t>
+      </w:r>
+      <w:proofErr w:type="spellEnd"/>
+      <w:r>
+        <w:rPr>
+          <w:lang w:val="nl-BE"/>
+        </w:rPr>
+        <w:t xml:space="preserve"> Pi is dit zeer gemakkelijk te doen. Ik sloot enkele knopjes aan en via deze input liet ik dingen gebeuren in de </w:t>
+      </w:r>
+      <w:proofErr w:type="spellStart"/>
+      <w:r>
+        <w:rPr>
+          <w:lang w:val="nl-BE"/>
+        </w:rPr>
+        <w:t>minecraft</w:t>
+      </w:r>
+      <w:proofErr w:type="spellEnd"/>
+      <w:r>
+        <w:rPr>
+          <w:lang w:val="nl-BE"/>
+        </w:rPr>
+        <w:t xml:space="preserve"> wereld. Ik begon met een </w:t>
+      </w:r>
+      <w:proofErr w:type="gramStart"/>
+      <w:r>
+        <w:rPr>
+          <w:lang w:val="nl-BE"/>
+        </w:rPr>
+        <w:t>huis ,</w:t>
+      </w:r>
+      <w:proofErr w:type="gramEnd"/>
+      <w:r>
+        <w:rPr>
+          <w:lang w:val="nl-BE"/>
+        </w:rPr>
+        <w:t xml:space="preserve"> een boom en een grote trap te genereren met de verschillende knoppen.  Ook verbond ik 2 </w:t>
+      </w:r>
+      <w:proofErr w:type="spellStart"/>
+      <w:r>
+        <w:rPr>
+          <w:lang w:val="nl-BE"/>
+        </w:rPr>
         <w:t>raspberry</w:t>
       </w:r>
       <w:proofErr w:type="spellEnd"/>
@@ -67,19 +2186,32 @@
         <w:rPr>
           <w:lang w:val="nl-BE"/>
         </w:rPr>
-        <w:t xml:space="preserve"> pi.</w:t>
+        <w:t xml:space="preserve"> pi’s om te zien of dit ook nog steeds mogelijk is wanneer je met meerdere mensen in diezelfde wereld zit. Daarnaast heb ik zelf ook een spelletje gemaakt dat bestuurd wordt met de externe knopjes. </w:t>
+      </w:r>
+    </w:p>
+    <w:p>
+      <w:pPr>
+        <w:rPr>
+          <w:noProof/>
+          <w:lang w:val="nl-BE"/>
+        </w:rPr>
+      </w:pPr>
+      <w:r>
+        <w:rPr>
+          <w:noProof/>
+          <w:lang w:val="nl-BE"/>
+        </w:rPr>
+        <w:br w:type="page"/>
       </w:r>
     </w:p>
     <w:p>
       <w:pPr>
         <w:pStyle w:val="Heading1"/>
-        <w:numPr>
-          <w:ilvl w:val="0"/>
-          <w:numId w:val="13"/>
-        </w:numPr>
-      </w:pPr>
+      </w:pPr>
+      <w:bookmarkStart w:id="0" w:name="_Toc438123848"/>
       <w:proofErr w:type="spellStart"/>
       <w:r>
+        <w:lastRenderedPageBreak/>
         <w:t>Informatie</w:t>
       </w:r>
       <w:proofErr w:type="spellEnd"/>
@@ -90,6 +2222,7 @@
       <w:r>
         <w:t>opzoeken</w:t>
       </w:r>
+      <w:bookmarkEnd w:id="0"/>
       <w:proofErr w:type="spellEnd"/>
     </w:p>
     <w:p>
@@ -148,7 +2281,7 @@
           <w:lang w:val="nl-BE"/>
         </w:rPr>
       </w:pPr>
-      <w:hyperlink r:id="rId7" w:history="1">
+      <w:hyperlink r:id="rId8" w:history="1">
         <w:r>
           <w:rPr>
             <w:rStyle w:val="Hyperlink"/>
@@ -186,11 +2319,10 @@
       <w:pPr>
         <w:spacing w:after="0"/>
         <w:rPr>
-          <w:color w:val="4FB8C1" w:themeColor="text2" w:themeTint="99"/>
-          <w:u w:val="single"/>
-        </w:rPr>
-      </w:pPr>
-      <w:hyperlink r:id="rId8" w:history="1">
+          <w:rStyle w:val="Hyperlink"/>
+        </w:rPr>
+      </w:pPr>
+      <w:hyperlink r:id="rId9" w:history="1">
         <w:r>
           <w:rPr>
             <w:rStyle w:val="Hyperlink"/>
@@ -201,29 +2333,353 @@
     </w:p>
     <w:p>
       <w:pPr>
-        <w:pStyle w:val="Heading1"/>
+        <w:spacing w:after="0"/>
+        <w:rPr>
+          <w:rStyle w:val="Hyperlink"/>
+        </w:rPr>
+      </w:pPr>
+    </w:p>
+    <w:p>
+      <w:pPr>
+        <w:pStyle w:val="Heading2"/>
+      </w:pPr>
+      <w:r>
+        <w:t>Getting started</w:t>
+      </w:r>
+    </w:p>
+    <w:p/>
+    <w:p>
+      <w:proofErr w:type="spellStart"/>
+      <w:proofErr w:type="gramStart"/>
+      <w:r>
+        <w:t>benodigdheden</w:t>
+      </w:r>
+      <w:proofErr w:type="spellEnd"/>
+      <w:r>
+        <w:t xml:space="preserve"> :</w:t>
+      </w:r>
+      <w:proofErr w:type="gramEnd"/>
+      <w:r>
+        <w:t xml:space="preserve"> </w:t>
+      </w:r>
+    </w:p>
+    <w:p>
+      <w:pPr>
+        <w:pStyle w:val="ListParagraph"/>
         <w:numPr>
           <w:ilvl w:val="0"/>
-          <w:numId w:val="0"/>
+          <w:numId w:val="14"/>
         </w:numPr>
         <w:rPr>
           <w:lang w:val="nl-BE"/>
         </w:rPr>
       </w:pPr>
-      <w:r>
-        <w:rPr>
-          <w:lang w:val="nl-BE"/>
-        </w:rPr>
-        <w:t xml:space="preserve">2. Basic python </w:t>
-      </w:r>
       <w:proofErr w:type="spellStart"/>
       <w:r>
         <w:rPr>
           <w:lang w:val="nl-BE"/>
         </w:rPr>
+        <w:t>Raspberry</w:t>
+      </w:r>
+      <w:proofErr w:type="spellEnd"/>
+      <w:r>
+        <w:rPr>
+          <w:lang w:val="nl-BE"/>
+        </w:rPr>
+        <w:t xml:space="preserve"> pi (het</w:t>
+      </w:r>
+      <w:r>
+        <w:rPr>
+          <w:lang w:val="nl-BE"/>
+        </w:rPr>
+        <w:t xml:space="preserve"> best met </w:t>
+      </w:r>
+      <w:proofErr w:type="spellStart"/>
+      <w:r>
+        <w:rPr>
+          <w:lang w:val="nl-BE"/>
+        </w:rPr>
+        <w:t>Raspbian</w:t>
+      </w:r>
+      <w:proofErr w:type="spellEnd"/>
+      <w:r>
+        <w:rPr>
+          <w:lang w:val="nl-BE"/>
+        </w:rPr>
+        <w:t xml:space="preserve"> als besturingssysteem</w:t>
+      </w:r>
+      <w:r>
+        <w:rPr>
+          <w:lang w:val="nl-BE"/>
+        </w:rPr>
+        <w:t>)</w:t>
+      </w:r>
+    </w:p>
+    <w:p>
+      <w:pPr>
+        <w:pStyle w:val="ListParagraph"/>
+        <w:numPr>
+          <w:ilvl w:val="0"/>
+          <w:numId w:val="14"/>
+        </w:numPr>
+      </w:pPr>
+      <w:r>
+        <w:t xml:space="preserve">breadboard , </w:t>
+      </w:r>
+      <w:proofErr w:type="spellStart"/>
+      <w:r>
+        <w:t>draadjes</w:t>
+      </w:r>
+      <w:proofErr w:type="spellEnd"/>
+      <w:r>
+        <w:t xml:space="preserve"> </w:t>
+      </w:r>
+    </w:p>
+    <w:p>
+      <w:pPr>
+        <w:pStyle w:val="ListParagraph"/>
+        <w:numPr>
+          <w:ilvl w:val="0"/>
+          <w:numId w:val="14"/>
+        </w:numPr>
+      </w:pPr>
+      <w:proofErr w:type="spellStart"/>
+      <w:r>
+        <w:t>knopjes</w:t>
+      </w:r>
+      <w:proofErr w:type="spellEnd"/>
+    </w:p>
+    <w:p>
+      <w:pPr>
+        <w:pStyle w:val="ListParagraph"/>
+        <w:numPr>
+          <w:ilvl w:val="0"/>
+          <w:numId w:val="14"/>
+        </w:numPr>
+      </w:pPr>
+      <w:r>
+        <w:t xml:space="preserve">Ethernet </w:t>
+      </w:r>
+      <w:proofErr w:type="spellStart"/>
+      <w:r>
+        <w:t>kabel</w:t>
+      </w:r>
+      <w:proofErr w:type="spellEnd"/>
+    </w:p>
+    <w:p>
+      <w:pPr>
+        <w:pStyle w:val="ListParagraph"/>
+        <w:numPr>
+          <w:ilvl w:val="0"/>
+          <w:numId w:val="14"/>
+        </w:numPr>
+      </w:pPr>
+      <w:proofErr w:type="spellStart"/>
+      <w:r>
+        <w:t>scherm</w:t>
+      </w:r>
+      <w:proofErr w:type="spellEnd"/>
+      <w:r>
+        <w:t xml:space="preserve"> + keyboard + </w:t>
+      </w:r>
+      <w:proofErr w:type="spellStart"/>
+      <w:r>
+        <w:t>muis</w:t>
+      </w:r>
+      <w:proofErr w:type="spellEnd"/>
+      <w:r>
+        <w:t xml:space="preserve"> </w:t>
+      </w:r>
+    </w:p>
+    <w:p>
+      <w:pPr>
+        <w:rPr>
+          <w:lang w:val="nl-BE"/>
+        </w:rPr>
+      </w:pPr>
+      <w:r>
+        <w:rPr>
+          <w:lang w:val="nl-BE"/>
+        </w:rPr>
+        <w:t xml:space="preserve">Je hoeft niets meer te installeren om deze </w:t>
+      </w:r>
+      <w:proofErr w:type="spellStart"/>
+      <w:r>
+        <w:rPr>
+          <w:lang w:val="nl-BE"/>
+        </w:rPr>
+        <w:t>proof</w:t>
+      </w:r>
+      <w:proofErr w:type="spellEnd"/>
+      <w:r>
+        <w:rPr>
+          <w:lang w:val="nl-BE"/>
+        </w:rPr>
+        <w:t xml:space="preserve"> of concept uit te voeren. </w:t>
+      </w:r>
+      <w:proofErr w:type="spellStart"/>
+      <w:r>
+        <w:rPr>
+          <w:lang w:val="nl-BE"/>
+        </w:rPr>
+        <w:t>Minecraft</w:t>
+      </w:r>
+      <w:proofErr w:type="spellEnd"/>
+      <w:r>
+        <w:rPr>
+          <w:lang w:val="nl-BE"/>
+        </w:rPr>
+        <w:t xml:space="preserve"> pi staat automatisch al in op </w:t>
+      </w:r>
+      <w:proofErr w:type="spellStart"/>
+      <w:r>
+        <w:rPr>
+          <w:lang w:val="nl-BE"/>
+        </w:rPr>
+        <w:t>raspberry</w:t>
+      </w:r>
+      <w:proofErr w:type="spellEnd"/>
+      <w:r>
+        <w:rPr>
+          <w:lang w:val="nl-BE"/>
+        </w:rPr>
+        <w:t xml:space="preserve"> pi. </w:t>
+      </w:r>
+    </w:p>
+    <w:p>
+      <w:pPr>
+        <w:rPr>
+          <w:lang w:val="nl-BE"/>
+        </w:rPr>
+      </w:pPr>
+      <w:r>
+        <w:rPr>
+          <w:lang w:val="nl-BE"/>
+        </w:rPr>
+        <w:t xml:space="preserve">Je opent Python </w:t>
+      </w:r>
+      <w:proofErr w:type="spellStart"/>
+      <w:r>
+        <w:rPr>
+          <w:lang w:val="nl-BE"/>
+        </w:rPr>
+        <w:t>idle</w:t>
+      </w:r>
+      <w:proofErr w:type="spellEnd"/>
+      <w:r>
+        <w:rPr>
+          <w:lang w:val="nl-BE"/>
+        </w:rPr>
+        <w:t xml:space="preserve"> op de </w:t>
+      </w:r>
+      <w:proofErr w:type="spellStart"/>
+      <w:r>
+        <w:rPr>
+          <w:lang w:val="nl-BE"/>
+        </w:rPr>
+        <w:t>Raspberry</w:t>
+      </w:r>
+      <w:proofErr w:type="spellEnd"/>
+      <w:r>
+        <w:rPr>
+          <w:lang w:val="nl-BE"/>
+        </w:rPr>
+        <w:t xml:space="preserve"> pi en hier voer je de </w:t>
+      </w:r>
+      <w:proofErr w:type="spellStart"/>
+      <w:r>
+        <w:rPr>
+          <w:lang w:val="nl-BE"/>
+        </w:rPr>
         <w:t>commands</w:t>
       </w:r>
       <w:proofErr w:type="spellEnd"/>
+      <w:r>
+        <w:rPr>
+          <w:lang w:val="nl-BE"/>
+        </w:rPr>
+        <w:t xml:space="preserve"> in. Op de achtergrond laat je </w:t>
+      </w:r>
+      <w:proofErr w:type="spellStart"/>
+      <w:r>
+        <w:rPr>
+          <w:lang w:val="nl-BE"/>
+        </w:rPr>
+        <w:t>minecraft</w:t>
+      </w:r>
+      <w:proofErr w:type="spellEnd"/>
+      <w:r>
+        <w:rPr>
+          <w:lang w:val="nl-BE"/>
+        </w:rPr>
+        <w:t xml:space="preserve"> </w:t>
+      </w:r>
+      <w:proofErr w:type="gramStart"/>
+      <w:r>
+        <w:rPr>
+          <w:lang w:val="nl-BE"/>
+        </w:rPr>
+        <w:t>runnen</w:t>
+      </w:r>
+      <w:proofErr w:type="gramEnd"/>
+      <w:r>
+        <w:rPr>
+          <w:lang w:val="nl-BE"/>
+        </w:rPr>
+        <w:t xml:space="preserve">. Als je de code hebt ingetypt in Python dan druk je op f5 om ze te laten </w:t>
+      </w:r>
+      <w:proofErr w:type="gramStart"/>
+      <w:r>
+        <w:rPr>
+          <w:lang w:val="nl-BE"/>
+        </w:rPr>
+        <w:t>runnen</w:t>
+      </w:r>
+      <w:proofErr w:type="gramEnd"/>
+      <w:r>
+        <w:rPr>
+          <w:lang w:val="nl-BE"/>
+        </w:rPr>
+        <w:t xml:space="preserve"> in </w:t>
+      </w:r>
+      <w:proofErr w:type="spellStart"/>
+      <w:r>
+        <w:rPr>
+          <w:lang w:val="nl-BE"/>
+        </w:rPr>
+        <w:t>minecraft</w:t>
+      </w:r>
+      <w:proofErr w:type="spellEnd"/>
+      <w:r>
+        <w:rPr>
+          <w:lang w:val="nl-BE"/>
+        </w:rPr>
+        <w:t>.</w:t>
+      </w:r>
+    </w:p>
+    <w:p>
+      <w:pPr>
+        <w:pStyle w:val="Heading1"/>
+        <w:rPr>
+          <w:lang w:val="nl-BE"/>
+        </w:rPr>
+      </w:pPr>
+      <w:bookmarkStart w:id="1" w:name="_Toc438123849"/>
+      <w:r>
+        <w:rPr>
+          <w:lang w:val="nl-BE"/>
+        </w:rPr>
+        <w:t xml:space="preserve">Basic python </w:t>
+      </w:r>
+      <w:proofErr w:type="spellStart"/>
+      <w:r>
+        <w:rPr>
+          <w:lang w:val="nl-BE"/>
+        </w:rPr>
+        <w:t>commands</w:t>
+      </w:r>
+      <w:bookmarkEnd w:id="1"/>
+      <w:proofErr w:type="spellEnd"/>
     </w:p>
     <w:p>
       <w:pPr>
@@ -239,6 +2695,7 @@
           <w:lang w:val="nl-BE"/>
         </w:rPr>
       </w:pPr>
+      <w:bookmarkStart w:id="2" w:name="_Toc438123850"/>
       <w:r>
         <w:rPr>
           <w:lang w:val="nl-BE"/>
@@ -266,6 +2723,7 @@
         </w:rPr>
         <w:t>Minecraft</w:t>
       </w:r>
+      <w:bookmarkEnd w:id="2"/>
       <w:proofErr w:type="spellEnd"/>
     </w:p>
     <w:p>
@@ -278,6 +2736,7 @@
     <w:p>
       <w:pPr>
         <w:rPr>
+          <w:b/>
           <w:lang w:val="nl-BE"/>
         </w:rPr>
       </w:pPr>
@@ -715,13 +3174,16 @@
           <w:lang w:val="nl-BE"/>
         </w:rPr>
       </w:pPr>
+      <w:bookmarkStart w:id="3" w:name="_Toc438123851"/>
       <w:proofErr w:type="spellStart"/>
       <w:r>
         <w:rPr>
           <w:lang w:val="nl-BE"/>
         </w:rPr>
+        <w:lastRenderedPageBreak/>
         <w:t>Teleportation</w:t>
       </w:r>
+      <w:bookmarkEnd w:id="3"/>
       <w:proofErr w:type="spellEnd"/>
     </w:p>
     <w:p>
@@ -1167,10 +3629,11 @@
       <w:pPr>
         <w:pStyle w:val="Heading2"/>
       </w:pPr>
-      <w:r>
-        <w:lastRenderedPageBreak/>
+      <w:bookmarkStart w:id="4" w:name="_Toc438123852"/>
+      <w:r>
         <w:t>Spawning blocks</w:t>
       </w:r>
+      <w:bookmarkEnd w:id="4"/>
     </w:p>
     <w:p/>
     <w:p>
@@ -2314,18 +4777,92 @@
         <w:t>)</w:t>
       </w:r>
     </w:p>
+    <w:p>
+      <w:pPr>
+        <w:rPr>
+          <w:lang w:val="nl-BE"/>
+        </w:rPr>
+      </w:pPr>
+      <w:proofErr w:type="gramStart"/>
+      <w:r>
+        <w:rPr>
+          <w:lang w:val="nl-BE"/>
+        </w:rPr>
+        <w:t>filmpje :</w:t>
+      </w:r>
+      <w:proofErr w:type="gramEnd"/>
+      <w:r>
+        <w:rPr>
+          <w:lang w:val="nl-BE"/>
+        </w:rPr>
+        <w:t xml:space="preserve"> </w:t>
+      </w:r>
+      <w:hyperlink r:id="rId10" w:history="1">
+        <w:r>
+          <w:rPr>
+            <w:rStyle w:val="Hyperlink"/>
+            <w:lang w:val="nl-BE"/>
+          </w:rPr>
+          <w:t>https://www.youtube.com/watch?v=7hUlfnDDi9M</w:t>
+        </w:r>
+      </w:hyperlink>
+    </w:p>
+    <w:p>
+      <w:pPr>
+        <w:rPr>
+          <w:lang w:val="nl-BE"/>
+        </w:rPr>
+      </w:pPr>
+    </w:p>
+    <w:p>
+      <w:pPr>
+        <w:rPr>
+          <w:lang w:val="nl-BE"/>
+        </w:rPr>
+      </w:pPr>
+    </w:p>
+    <w:p>
+      <w:pPr>
+        <w:rPr>
+          <w:lang w:val="nl-BE"/>
+        </w:rPr>
+      </w:pPr>
+    </w:p>
+    <w:p>
+      <w:pPr>
+        <w:rPr>
+          <w:lang w:val="nl-BE"/>
+        </w:rPr>
+      </w:pPr>
+    </w:p>
+    <w:p>
+      <w:pPr>
+        <w:rPr>
+          <w:lang w:val="nl-BE"/>
+        </w:rPr>
+      </w:pPr>
+    </w:p>
+    <w:p>
+      <w:pPr>
+        <w:rPr>
+          <w:lang w:val="nl-BE"/>
+        </w:rPr>
+      </w:pPr>
+    </w:p>
+    <w:p>
+      <w:pPr>
+        <w:pStyle w:val="Heading2"/>
+      </w:pPr>
+      <w:bookmarkStart w:id="5" w:name="_Toc438123853"/>
+      <w:r>
+        <w:lastRenderedPageBreak/>
+        <w:t>Block id’s as variables</w:t>
+      </w:r>
+      <w:bookmarkEnd w:id="5"/>
+    </w:p>
     <w:p/>
     <w:p>
       <w:pPr>
-        <w:pStyle w:val="Heading2"/>
-      </w:pPr>
-      <w:r>
-        <w:t>Block id’s as variables</w:t>
-      </w:r>
-    </w:p>
-    <w:p/>
-    <w:p>
-      <w:pPr>
         <w:rPr>
           <w:lang w:val="nl-BE"/>
         </w:rPr>
@@ -2371,7 +4908,7 @@
           <w:lang w:val="nl-BE"/>
         </w:rPr>
       </w:pPr>
-      <w:hyperlink r:id="rId9" w:history="1">
+      <w:hyperlink r:id="rId11" w:history="1">
         <w:r>
           <w:rPr>
             <w:rStyle w:val="Hyperlink"/>
@@ -3231,15 +5768,15 @@
       </w:r>
     </w:p>
     <w:p/>
-    <w:p/>
     <w:p>
       <w:pPr>
         <w:pStyle w:val="Heading2"/>
       </w:pPr>
-      <w:r>
-        <w:lastRenderedPageBreak/>
+      <w:bookmarkStart w:id="6" w:name="_Toc438123854"/>
+      <w:r>
         <w:t>Special blocks</w:t>
       </w:r>
+      <w:bookmarkEnd w:id="6"/>
     </w:p>
     <w:p/>
     <w:p>
@@ -4459,13 +6996,18 @@
       </w:r>
     </w:p>
     <w:p/>
+    <w:p/>
+    <w:p/>
     <w:p>
       <w:pPr>
         <w:pStyle w:val="Heading2"/>
       </w:pPr>
-      <w:r>
+      <w:bookmarkStart w:id="7" w:name="_Toc438123855"/>
+      <w:r>
+        <w:lastRenderedPageBreak/>
         <w:t>Set multiple blocks</w:t>
       </w:r>
+      <w:bookmarkEnd w:id="7"/>
     </w:p>
     <w:p/>
     <w:p>
@@ -4864,44 +7406,21 @@
         <w:t>)</w:t>
       </w:r>
     </w:p>
+    <w:p/>
     <w:p>
       <w:pPr>
         <w:pStyle w:val="Heading2"/>
-        <w:numPr>
-          <w:ilvl w:val="0"/>
-          <w:numId w:val="0"/>
-        </w:numPr>
-        <w:ind w:left="576" w:hanging="576"/>
-      </w:pPr>
-    </w:p>
-    <w:p>
-      <w:pPr>
-        <w:pStyle w:val="Heading2"/>
-        <w:numPr>
-          <w:ilvl w:val="0"/>
-          <w:numId w:val="0"/>
-        </w:numPr>
-      </w:pPr>
+      </w:pPr>
+      <w:bookmarkStart w:id="8" w:name="_Toc438123856"/>
+      <w:r>
+        <w:t>Drop blocks where you walk</w:t>
+      </w:r>
+      <w:bookmarkEnd w:id="8"/>
+      <w:r>
+        <w:t xml:space="preserve"> </w:t>
+      </w:r>
     </w:p>
     <w:p/>
-    <w:p/>
-    <w:p/>
-    <w:p/>
-    <w:p/>
-    <w:p/>
-    <w:p/>
-    <w:p/>
-    <w:p/>
-    <w:p>
-      <w:pPr>
-        <w:pStyle w:val="Heading2"/>
-      </w:pPr>
-      <w:r>
-        <w:lastRenderedPageBreak/>
-        <w:t xml:space="preserve">Drop blocks where you walk </w:t>
-      </w:r>
-    </w:p>
-    <w:p/>
     <w:p>
       <w:pPr>
         <w:rPr>
@@ -4928,6 +7447,36 @@
         </w:rPr>
         <w:t xml:space="preserve"> </w:t>
       </w:r>
+    </w:p>
+    <w:p>
+      <w:pPr>
+        <w:rPr>
+          <w:lang w:val="nl-BE"/>
+        </w:rPr>
+      </w:pPr>
+      <w:proofErr w:type="gramStart"/>
+      <w:r>
+        <w:rPr>
+          <w:lang w:val="nl-BE"/>
+        </w:rPr>
+        <w:t>filmpje :</w:t>
+      </w:r>
+      <w:proofErr w:type="gramEnd"/>
+      <w:r>
+        <w:rPr>
+          <w:lang w:val="nl-BE"/>
+        </w:rPr>
+        <w:t xml:space="preserve"> </w:t>
+      </w:r>
+      <w:hyperlink r:id="rId12" w:history="1">
+        <w:r>
+          <w:rPr>
+            <w:rStyle w:val="Hyperlink"/>
+            <w:lang w:val="nl-BE"/>
+          </w:rPr>
+          <w:t>https://www.youtube.com/watch?v=Sf1ooFzX9a4</w:t>
+        </w:r>
+      </w:hyperlink>
     </w:p>
     <w:p>
       <w:pPr>
@@ -5916,9 +8465,10 @@
         <w:spacing w:before="300" w:after="300" w:line="240" w:lineRule="auto"/>
         <w:rPr>
           <w:rFonts w:ascii="Courier" w:eastAsia="Times New Roman" w:hAnsi="Courier" w:cs="Courier New"/>
-          <w:color w:val="000000"/>
-          <w:sz w:val="21"/>
-          <w:szCs w:val="21"/>
+          <w:color w:val="999999"/>
+          <w:sz w:val="21"/>
+          <w:szCs w:val="21"/>
+          <w:bdr w:val="none" w:sz="0" w:space="0" w:color="auto" w:frame="1"/>
           <w:lang w:val="nl-BE" w:eastAsia="nl-BE"/>
         </w:rPr>
       </w:pPr>
@@ -5981,22 +8531,36 @@
     <w:p>
       <w:pPr>
         <w:pStyle w:val="Heading1"/>
-        <w:rPr>
-          <w:lang w:val="nl-BE"/>
-        </w:rPr>
+        <w:numPr>
+          <w:ilvl w:val="0"/>
+          <w:numId w:val="0"/>
+        </w:numPr>
+        <w:ind w:left="432"/>
+      </w:pPr>
+      <w:bookmarkStart w:id="9" w:name="_Toc438123857"/>
+    </w:p>
+    <w:p>
+      <w:pPr>
+        <w:pStyle w:val="Heading1"/>
+        <w:numPr>
+          <w:ilvl w:val="0"/>
+          <w:numId w:val="0"/>
+        </w:numPr>
+      </w:pPr>
+    </w:p>
+    <w:p/>
+    <w:p>
+      <w:pPr>
+        <w:pStyle w:val="Heading1"/>
       </w:pPr>
       <w:proofErr w:type="spellStart"/>
       <w:r>
-        <w:rPr>
-          <w:lang w:val="nl-BE"/>
-        </w:rPr>
+        <w:lastRenderedPageBreak/>
         <w:t>Wifi</w:t>
       </w:r>
+      <w:bookmarkEnd w:id="9"/>
       <w:proofErr w:type="spellEnd"/>
       <w:r>
-        <w:rPr>
-          <w:lang w:val="nl-BE"/>
-        </w:rPr>
         <w:t xml:space="preserve"> </w:t>
       </w:r>
     </w:p>
@@ -6040,7 +8604,7 @@
           <w:lang w:val="nl-BE"/>
         </w:rPr>
       </w:pPr>
-      <w:hyperlink r:id="rId10" w:history="1">
+      <w:hyperlink r:id="rId13" w:history="1">
         <w:r>
           <w:rPr>
             <w:rStyle w:val="Hyperlink"/>
@@ -6084,8 +8648,8 @@
         </w:rPr>
         <w:drawing>
           <wp:inline distT="0" distB="0" distL="0" distR="0">
-            <wp:extent cx="3442636" cy="1933575"/>
-            <wp:effectExtent l="0" t="0" r="5715" b="0"/>
+            <wp:extent cx="2885704" cy="1620771"/>
+            <wp:effectExtent l="0" t="0" r="0" b="0"/>
             <wp:docPr id="11" name="Picture 11" descr="https://scontent-ams3-1.xx.fbcdn.net/hphotos-xpa1/v/t35.0-12/12290415_10206727891048522_1187125116_o.jpg?oh=782dd4a894a6812a460f98ee4625b32d&amp;oe=5658314C"/>
             <wp:cNvGraphicFramePr>
               <a:graphicFrameLocks xmlns:a="http://schemas.openxmlformats.org/drawingml/2006/main" noChangeAspect="1"/>
@@ -6100,7 +8664,7 @@
                     </pic:cNvPicPr>
                   </pic:nvPicPr>
                   <pic:blipFill>
-                    <a:blip r:embed="rId11" cstate="print">
+                    <a:blip r:embed="rId14" cstate="print">
                       <a:extLst>
                         <a:ext uri="{28A0092B-C50C-407E-A947-70E740481C1C}">
                           <a14:useLocalDpi xmlns:a14="http://schemas.microsoft.com/office/drawing/2010/main" val="0"/>
@@ -6115,7 +8679,7 @@
                   <pic:spPr bwMode="auto">
                     <a:xfrm>
                       <a:off x="0" y="0"/>
-                      <a:ext cx="3454393" cy="1940178"/>
+                      <a:ext cx="2899832" cy="1628706"/>
                     </a:xfrm>
                     <a:prstGeom prst="rect">
                       <a:avLst/>
@@ -6139,13 +8703,14 @@
           <w:lang w:val="nl-BE"/>
         </w:rPr>
       </w:pPr>
-      <w:r>
-        <w:rPr>
-          <w:lang w:val="nl-BE"/>
-        </w:rPr>
-        <w:lastRenderedPageBreak/>
+      <w:bookmarkStart w:id="10" w:name="_Toc438123858"/>
+      <w:r>
+        <w:rPr>
+          <w:lang w:val="nl-BE"/>
+        </w:rPr>
         <w:t>Vlakke wereld</w:t>
       </w:r>
+      <w:bookmarkEnd w:id="10"/>
     </w:p>
     <w:p>
       <w:pPr>
@@ -6188,16 +8753,8 @@
       </w:r>
       <w:proofErr w:type="gramEnd"/>
       <w:r>
-        <w:t xml:space="preserve"> </w:t>
-      </w:r>
-      <w:hyperlink r:id="rId12" w:history="1">
-        <w:r>
-          <w:rPr>
-            <w:rStyle w:val="Hyperlink"/>
-          </w:rPr>
-          <w:t>https://dl.dropboxusercontent.com/u/75899548/PiScripts/flatmap.py</w:t>
-        </w:r>
-      </w:hyperlink>
+        <w:t xml:space="preserve"> flat.py</w:t>
+      </w:r>
     </w:p>
     <w:p>
       <w:r>
@@ -6223,7 +8780,7 @@
                     </pic:cNvPicPr>
                   </pic:nvPicPr>
                   <pic:blipFill>
-                    <a:blip r:embed="rId13" cstate="print">
+                    <a:blip r:embed="rId15" cstate="print">
                       <a:extLst>
                         <a:ext uri="{28A0092B-C50C-407E-A947-70E740481C1C}">
                           <a14:useLocalDpi xmlns:a14="http://schemas.microsoft.com/office/drawing/2010/main" val="0"/>
@@ -6260,9 +8817,12 @@
       <w:pPr>
         <w:pStyle w:val="Heading1"/>
       </w:pPr>
-      <w:r>
+      <w:bookmarkStart w:id="11" w:name="_Toc438123859"/>
+      <w:r>
+        <w:lastRenderedPageBreak/>
         <w:t>Manipulating with buttons</w:t>
       </w:r>
+      <w:bookmarkEnd w:id="11"/>
     </w:p>
     <w:p/>
     <w:p>
@@ -6339,21 +8899,27 @@
           <w:lang w:val="nl-BE"/>
         </w:rPr>
       </w:pPr>
-      <w:r>
-        <w:rPr>
-          <w:lang w:val="nl-BE"/>
-        </w:rPr>
-        <w:t xml:space="preserve">Setup </w:t>
-      </w:r>
-    </w:p>
-    <w:p>
-      <w:pPr>
-        <w:rPr>
-          <w:lang w:val="nl-BE"/>
-        </w:rPr>
-      </w:pPr>
-      <w:bookmarkStart w:id="0" w:name="_GoBack"/>
-      <w:bookmarkEnd w:id="0"/>
+      <w:bookmarkStart w:id="12" w:name="_Toc438123860"/>
+      <w:r>
+        <w:rPr>
+          <w:lang w:val="nl-BE"/>
+        </w:rPr>
+        <w:t>Setup</w:t>
+      </w:r>
+      <w:bookmarkEnd w:id="12"/>
+      <w:r>
+        <w:rPr>
+          <w:lang w:val="nl-BE"/>
+        </w:rPr>
+        <w:t xml:space="preserve"> </w:t>
+      </w:r>
+    </w:p>
+    <w:p>
+      <w:pPr>
+        <w:rPr>
+          <w:lang w:val="nl-BE"/>
+        </w:rPr>
+      </w:pPr>
     </w:p>
     <w:p>
       <w:pPr>
@@ -6384,7 +8950,7 @@
                     </pic:cNvPicPr>
                   </pic:nvPicPr>
                   <pic:blipFill>
-                    <a:blip r:embed="rId14" cstate="print">
+                    <a:blip r:embed="rId16" cstate="print">
                       <a:extLst>
                         <a:ext uri="{28A0092B-C50C-407E-A947-70E740481C1C}">
                           <a14:useLocalDpi xmlns:a14="http://schemas.microsoft.com/office/drawing/2010/main" val="0"/>
@@ -6423,13 +8989,14 @@
           <w:lang w:val="nl-BE"/>
         </w:rPr>
       </w:pPr>
-      <w:r>
-        <w:rPr>
-          <w:lang w:val="nl-BE"/>
-        </w:rPr>
-        <w:lastRenderedPageBreak/>
+      <w:bookmarkStart w:id="13" w:name="_Toc438123861"/>
+      <w:r>
+        <w:rPr>
+          <w:lang w:val="nl-BE"/>
+        </w:rPr>
         <w:t>Een gebouw zetten</w:t>
       </w:r>
+      <w:bookmarkEnd w:id="13"/>
     </w:p>
     <w:p>
       <w:pPr>
@@ -6517,7 +9084,7 @@
         <w:rPr>
           <w:lang w:val="nl-BE"/>
         </w:rPr>
-        <w:t xml:space="preserve"> playground.sh</w:t>
+        <w:t xml:space="preserve"> playground.py</w:t>
       </w:r>
     </w:p>
     <w:p>
@@ -6546,7 +9113,7 @@
         </w:rPr>
         <w:t xml:space="preserve"> </w:t>
       </w:r>
-      <w:hyperlink r:id="rId15" w:history="1">
+      <w:hyperlink r:id="rId17" w:history="1">
         <w:r>
           <w:rPr>
             <w:rStyle w:val="Hyperlink"/>
@@ -6570,12 +9137,14 @@
           <w:lang w:val="nl-BE"/>
         </w:rPr>
       </w:pPr>
+      <w:bookmarkStart w:id="14" w:name="_Toc438123862"/>
       <w:r>
         <w:rPr>
           <w:lang w:val="nl-BE"/>
         </w:rPr>
         <w:t>Een boom laten genereren</w:t>
       </w:r>
+      <w:bookmarkEnd w:id="14"/>
     </w:p>
     <w:p>
       <w:pPr>
@@ -6648,6 +9217,12 @@
         </w:rPr>
         <w:t xml:space="preserve"> </w:t>
       </w:r>
+      <w:r>
+        <w:rPr>
+          <w:lang w:val="nl-BE"/>
+        </w:rPr>
+        <w:t>playground.py</w:t>
+      </w:r>
     </w:p>
     <w:p>
       <w:pPr>
@@ -6675,7 +9250,7 @@
         </w:rPr>
         <w:t xml:space="preserve"> </w:t>
       </w:r>
-      <w:hyperlink r:id="rId16" w:history="1">
+      <w:hyperlink r:id="rId18" w:history="1">
         <w:r>
           <w:rPr>
             <w:rStyle w:val="Hyperlink"/>
@@ -6694,17 +9269,34 @@
     </w:p>
     <w:p>
       <w:pPr>
+        <w:rPr>
+          <w:lang w:val="nl-BE"/>
+        </w:rPr>
+      </w:pPr>
+    </w:p>
+    <w:p>
+      <w:pPr>
+        <w:rPr>
+          <w:lang w:val="nl-BE"/>
+        </w:rPr>
+      </w:pPr>
+    </w:p>
+    <w:p>
+      <w:pPr>
         <w:pStyle w:val="Heading2"/>
         <w:rPr>
           <w:lang w:val="nl-BE"/>
         </w:rPr>
       </w:pPr>
-      <w:r>
-        <w:rPr>
-          <w:lang w:val="nl-BE"/>
-        </w:rPr>
+      <w:bookmarkStart w:id="15" w:name="_Toc438123863"/>
+      <w:r>
+        <w:rPr>
+          <w:lang w:val="nl-BE"/>
+        </w:rPr>
+        <w:lastRenderedPageBreak/>
         <w:t>Een Trap genereren</w:t>
       </w:r>
+      <w:bookmarkEnd w:id="15"/>
     </w:p>
     <w:p>
       <w:pPr>
@@ -6752,6 +9344,12 @@
         </w:rPr>
         <w:t xml:space="preserve"> </w:t>
       </w:r>
+      <w:r>
+        <w:rPr>
+          <w:lang w:val="nl-BE"/>
+        </w:rPr>
+        <w:t>playground.py</w:t>
+      </w:r>
     </w:p>
     <w:p>
       <w:pPr>
@@ -6779,7 +9377,7 @@
         </w:rPr>
         <w:t xml:space="preserve"> </w:t>
       </w:r>
-      <w:hyperlink r:id="rId17" w:history="1">
+      <w:hyperlink r:id="rId19" w:history="1">
         <w:r>
           <w:rPr>
             <w:rStyle w:val="Hyperlink"/>
@@ -6803,12 +9401,14 @@
           <w:lang w:val="nl-BE"/>
         </w:rPr>
       </w:pPr>
+      <w:bookmarkStart w:id="16" w:name="_Toc438123864"/>
       <w:r>
         <w:rPr>
           <w:lang w:val="nl-BE"/>
         </w:rPr>
         <w:t>bewegen met knopjes</w:t>
       </w:r>
+      <w:bookmarkEnd w:id="16"/>
     </w:p>
     <w:p>
       <w:pPr>
@@ -6869,14 +9469,132 @@
         </w:rPr>
         <w:t>Dan heb ik vele links en scripts geprobeerd om input events te binden aan de knopjes en ik botste telkens op vele problemen waarna ik het dan opgaf.</w:t>
       </w:r>
-    </w:p>
-    <w:p>
-      <w:pPr>
-        <w:rPr>
-          <w:lang w:val="nl-BE"/>
-        </w:rPr>
-      </w:pPr>
-      <w:hyperlink r:id="rId18" w:history="1">
+      <w:r>
+        <w:rPr>
+          <w:lang w:val="nl-BE"/>
+        </w:rPr>
+        <w:t xml:space="preserve"> </w:t>
+      </w:r>
+    </w:p>
+    <w:p>
+      <w:pPr>
+        <w:pStyle w:val="Heading3"/>
+        <w:rPr>
+          <w:lang w:val="nl-BE"/>
+        </w:rPr>
+      </w:pPr>
+      <w:r>
+        <w:rPr>
+          <w:lang w:val="nl-BE"/>
+        </w:rPr>
+        <w:t xml:space="preserve">Probleem </w:t>
+      </w:r>
+    </w:p>
+    <w:p>
+      <w:pPr>
+        <w:rPr>
+          <w:lang w:val="nl-BE"/>
+        </w:rPr>
+      </w:pPr>
+    </w:p>
+    <w:p>
+      <w:pPr>
+        <w:rPr>
+          <w:lang w:val="nl-BE"/>
+        </w:rPr>
+      </w:pPr>
+      <w:r>
+        <w:rPr>
+          <w:lang w:val="nl-BE"/>
+        </w:rPr>
+        <w:t xml:space="preserve">Het probleem was dat er geen </w:t>
+      </w:r>
+      <w:proofErr w:type="spellStart"/>
+      <w:r>
+        <w:rPr>
+          <w:lang w:val="nl-BE"/>
+        </w:rPr>
+        <w:t>commands</w:t>
+      </w:r>
+      <w:proofErr w:type="spellEnd"/>
+      <w:r>
+        <w:rPr>
+          <w:lang w:val="nl-BE"/>
+        </w:rPr>
+        <w:t xml:space="preserve"> waren in de </w:t>
+      </w:r>
+      <w:proofErr w:type="spellStart"/>
+      <w:r>
+        <w:rPr>
+          <w:lang w:val="nl-BE"/>
+        </w:rPr>
+        <w:t>minecraft</w:t>
+      </w:r>
+      <w:proofErr w:type="spellEnd"/>
+      <w:r>
+        <w:rPr>
+          <w:lang w:val="nl-BE"/>
+        </w:rPr>
+        <w:t xml:space="preserve"> documentatie om je mannetje vooruit/achteruit/links/rechts te laten bewegen. Je kon enkel je mannetje laten </w:t>
+      </w:r>
+      <w:proofErr w:type="spellStart"/>
+      <w:r>
+        <w:rPr>
+          <w:lang w:val="nl-BE"/>
+        </w:rPr>
+        <w:t>spawnen</w:t>
+      </w:r>
+      <w:proofErr w:type="spellEnd"/>
+      <w:r>
+        <w:rPr>
+          <w:lang w:val="nl-BE"/>
+        </w:rPr>
+        <w:t xml:space="preserve"> op bepaalde coördinaten. Maar je kon niet ophalen in welke richten je mannetje stond te kijken, dus ook hier kon je je mannetje enkel </w:t>
+      </w:r>
+      <w:proofErr w:type="spellStart"/>
+      <w:r>
+        <w:rPr>
+          <w:lang w:val="nl-BE"/>
+        </w:rPr>
+        <w:t>teleporteren</w:t>
+      </w:r>
+      <w:proofErr w:type="spellEnd"/>
+      <w:r>
+        <w:rPr>
+          <w:lang w:val="nl-BE"/>
+        </w:rPr>
+        <w:t xml:space="preserve"> maar niet weten naar welke coördinaten dit moest zijn als je bijvoorbeeld vooruit wou gaan. Ook gaf dit </w:t>
+      </w:r>
+      <w:proofErr w:type="spellStart"/>
+      <w:r>
+        <w:rPr>
+          <w:lang w:val="nl-BE"/>
+        </w:rPr>
+        <w:t>teleporteren</w:t>
+      </w:r>
+      <w:proofErr w:type="spellEnd"/>
+      <w:r>
+        <w:rPr>
+          <w:lang w:val="nl-BE"/>
+        </w:rPr>
+        <w:t xml:space="preserve"> niet het effect dat je wandelde maar eerder flitste. </w:t>
+      </w:r>
+    </w:p>
+    <w:p>
+      <w:pPr>
+        <w:rPr>
+          <w:b/>
+          <w:lang w:val="nl-BE"/>
+        </w:rPr>
+      </w:pPr>
+    </w:p>
+    <w:p>
+      <w:pPr>
+        <w:rPr>
+          <w:lang w:val="nl-BE"/>
+        </w:rPr>
+      </w:pPr>
+      <w:hyperlink r:id="rId20" w:history="1">
         <w:r>
           <w:rPr>
             <w:rStyle w:val="Hyperlink"/>
@@ -6892,7 +9610,7 @@
           <w:lang w:val="nl-BE"/>
         </w:rPr>
       </w:pPr>
-      <w:hyperlink r:id="rId19" w:history="1">
+      <w:hyperlink r:id="rId21" w:history="1">
         <w:r>
           <w:rPr>
             <w:rStyle w:val="Hyperlink"/>
@@ -6908,7 +9626,7 @@
           <w:lang w:val="nl-BE"/>
         </w:rPr>
       </w:pPr>
-      <w:hyperlink r:id="rId20" w:history="1">
+      <w:hyperlink r:id="rId22" w:history="1">
         <w:r>
           <w:rPr>
             <w:rStyle w:val="Hyperlink"/>
@@ -6924,7 +9642,7 @@
           <w:lang w:val="nl-BE"/>
         </w:rPr>
       </w:pPr>
-      <w:hyperlink r:id="rId21" w:history="1">
+      <w:hyperlink r:id="rId23" w:history="1">
         <w:r>
           <w:rPr>
             <w:rStyle w:val="Hyperlink"/>
@@ -6937,10 +9655,11 @@
     <w:p>
       <w:pPr>
         <w:rPr>
-          <w:lang w:val="nl-BE"/>
-        </w:rPr>
-      </w:pPr>
-      <w:hyperlink r:id="rId22" w:history="1">
+          <w:rStyle w:val="Hyperlink"/>
+          <w:lang w:val="nl-BE"/>
+        </w:rPr>
+      </w:pPr>
+      <w:hyperlink r:id="rId24" w:history="1">
         <w:r>
           <w:rPr>
             <w:rStyle w:val="Hyperlink"/>
@@ -6952,11 +9671,43 @@
     </w:p>
     <w:p>
       <w:pPr>
+        <w:rPr>
+          <w:rStyle w:val="Hyperlink"/>
+          <w:lang w:val="nl-BE"/>
+        </w:rPr>
+      </w:pPr>
+    </w:p>
+    <w:p>
+      <w:pPr>
+        <w:rPr>
+          <w:rStyle w:val="Hyperlink"/>
+          <w:lang w:val="nl-BE"/>
+        </w:rPr>
+      </w:pPr>
+    </w:p>
+    <w:p>
+      <w:pPr>
+        <w:rPr>
+          <w:rStyle w:val="Hyperlink"/>
+          <w:lang w:val="nl-BE"/>
+        </w:rPr>
+      </w:pPr>
+    </w:p>
+    <w:p>
+      <w:pPr>
+        <w:rPr>
+          <w:lang w:val="nl-BE"/>
+        </w:rPr>
+      </w:pPr>
+    </w:p>
+    <w:p>
+      <w:pPr>
         <w:pStyle w:val="Heading1"/>
         <w:rPr>
           <w:lang w:val="nl-BE"/>
         </w:rPr>
       </w:pPr>
+      <w:bookmarkStart w:id="17" w:name="_Toc438123865"/>
       <w:proofErr w:type="spellStart"/>
       <w:r>
         <w:rPr>
@@ -6993,6 +9744,7 @@
         </w:rPr>
         <w:t>friends</w:t>
       </w:r>
+      <w:bookmarkEnd w:id="17"/>
       <w:proofErr w:type="spellEnd"/>
     </w:p>
     <w:p>
@@ -7042,6 +9794,89 @@
         </w:rPr>
         <w:t xml:space="preserve"> pi. </w:t>
       </w:r>
+      <w:r>
+        <w:rPr>
+          <w:lang w:val="nl-BE"/>
+        </w:rPr>
+        <w:t xml:space="preserve">En dan met mijn knopjes objecten </w:t>
+      </w:r>
+      <w:proofErr w:type="spellStart"/>
+      <w:r>
+        <w:rPr>
+          <w:lang w:val="nl-BE"/>
+        </w:rPr>
+        <w:t>spawnen</w:t>
+      </w:r>
+      <w:proofErr w:type="spellEnd"/>
+      <w:r>
+        <w:rPr>
+          <w:lang w:val="nl-BE"/>
+        </w:rPr>
+        <w:t xml:space="preserve"> in deze wereld.</w:t>
+      </w:r>
+    </w:p>
+    <w:p>
+      <w:pPr>
+        <w:rPr>
+          <w:rStyle w:val="Hyperlink"/>
+          <w:lang w:val="nl-BE"/>
+        </w:rPr>
+      </w:pPr>
+      <w:hyperlink r:id="rId25" w:history="1">
+        <w:r>
+          <w:rPr>
+            <w:rStyle w:val="Hyperlink"/>
+            <w:lang w:val="nl-BE"/>
+          </w:rPr>
+          <w:t>http://www.modmypi.com/blog/tutorial-how-to-give-your-raspberry-pi-a-static-ip-address</w:t>
+        </w:r>
+      </w:hyperlink>
+    </w:p>
+    <w:p>
+      <w:pPr>
+        <w:rPr>
+          <w:color w:val="000000" w:themeColor="text1"/>
+          <w:lang w:val="nl-BE"/>
+        </w:rPr>
+      </w:pPr>
+      <w:r>
+        <w:rPr>
+          <w:rStyle w:val="Hyperlink"/>
+          <w:color w:val="000000" w:themeColor="text1"/>
+          <w:u w:val="none"/>
+          <w:lang w:val="nl-BE"/>
+        </w:rPr>
+        <w:t xml:space="preserve">Demonstratie + </w:t>
+      </w:r>
+      <w:proofErr w:type="gramStart"/>
+      <w:r>
+        <w:rPr>
+          <w:rStyle w:val="Hyperlink"/>
+          <w:color w:val="000000" w:themeColor="text1"/>
+          <w:u w:val="none"/>
+          <w:lang w:val="nl-BE"/>
+        </w:rPr>
+        <w:t>filmpje :</w:t>
+      </w:r>
+      <w:proofErr w:type="gramEnd"/>
+      <w:r>
+        <w:rPr>
+          <w:rStyle w:val="Hyperlink"/>
+          <w:color w:val="000000" w:themeColor="text1"/>
+          <w:u w:val="none"/>
+          <w:lang w:val="nl-BE"/>
+        </w:rPr>
+        <w:t xml:space="preserve"> </w:t>
+      </w:r>
+      <w:hyperlink r:id="rId26" w:history="1">
+        <w:r>
+          <w:rPr>
+            <w:rStyle w:val="Hyperlink"/>
+            <w:lang w:val="nl-BE"/>
+          </w:rPr>
+          <w:t>https://www.youtube.com/watch?v=FC0YTEhr-YU&amp;feature=youtu.be</w:t>
+        </w:r>
+      </w:hyperlink>
     </w:p>
     <w:p>
       <w:pPr>
@@ -7056,6 +9891,7 @@
         </w:rPr>
         <w:t xml:space="preserve"> </w:t>
       </w:r>
+      <w:bookmarkStart w:id="18" w:name="_Toc438123866"/>
       <w:proofErr w:type="spellStart"/>
       <w:r>
         <w:rPr>
@@ -7098,6 +9934,7 @@
         </w:rPr>
         <w:t xml:space="preserve"> game</w:t>
       </w:r>
+      <w:bookmarkEnd w:id="18"/>
     </w:p>
     <w:p>
       <w:pPr>
@@ -7167,7 +10004,7 @@
         </w:rPr>
         <w:t xml:space="preserve"> </w:t>
       </w:r>
-      <w:hyperlink r:id="rId23" w:history="1">
+      <w:hyperlink r:id="rId27" w:history="1">
         <w:r>
           <w:rPr>
             <w:rStyle w:val="Hyperlink"/>
@@ -7210,12 +10047,15 @@
         </w:rPr>
         <w:t xml:space="preserve"> </w:t>
       </w:r>
-      <w:r>
-        <w:rPr>
-          <w:lang w:val="nl-BE"/>
-        </w:rPr>
-        <w:t>https://www.youtube.com/watch?v=LMROMhvDAIM</w:t>
-      </w:r>
+      <w:hyperlink r:id="rId28" w:history="1">
+        <w:r>
+          <w:rPr>
+            <w:rStyle w:val="Hyperlink"/>
+            <w:lang w:val="nl-BE"/>
+          </w:rPr>
+          <w:t>https://www.youtube.com/watch?v=LMROMhvDAIM</w:t>
+        </w:r>
+      </w:hyperlink>
     </w:p>
     <w:p>
       <w:pPr>
@@ -7224,23 +10064,82 @@
           <w:lang w:val="nl-BE"/>
         </w:rPr>
       </w:pPr>
-      <w:r>
-        <w:rPr>
-          <w:lang w:val="nl-BE"/>
-        </w:rPr>
-        <w:t xml:space="preserve">logboek </w:t>
-      </w:r>
-    </w:p>
-    <w:p>
-      <w:pPr>
-        <w:rPr>
-          <w:lang w:val="nl-BE"/>
-        </w:rPr>
-      </w:pPr>
-    </w:p>
-    <w:p>
-      <w:pPr>
-        <w:rPr>
+      <w:bookmarkStart w:id="19" w:name="_Toc438123867"/>
+      <w:r>
+        <w:rPr>
+          <w:lang w:val="nl-BE"/>
+        </w:rPr>
+        <w:t>Al het beeldmateriaal</w:t>
+      </w:r>
+      <w:bookmarkEnd w:id="19"/>
+      <w:r>
+        <w:rPr>
+          <w:lang w:val="nl-BE"/>
+        </w:rPr>
+        <w:t xml:space="preserve"> </w:t>
+      </w:r>
+    </w:p>
+    <w:p>
+      <w:pPr>
+        <w:rPr>
+          <w:lang w:val="nl-BE"/>
+        </w:rPr>
+      </w:pPr>
+    </w:p>
+    <w:p>
+      <w:pPr>
+        <w:rPr>
+          <w:lang w:val="nl-BE"/>
+        </w:rPr>
+      </w:pPr>
+      <w:r>
+        <w:rPr>
+          <w:noProof/>
+          <w:lang w:val="nl-BE" w:eastAsia="nl-BE"/>
+        </w:rPr>
+        <w:drawing>
+          <wp:inline distT="0" distB="0" distL="0" distR="0" wp14:anchorId="100226DC" wp14:editId="170B9FCA">
+            <wp:extent cx="5130140" cy="2801298"/>
+            <wp:effectExtent l="0" t="0" r="0" b="0"/>
+            <wp:docPr id="1" name="Picture 1"/>
+            <wp:cNvGraphicFramePr>
+              <a:graphicFrameLocks xmlns:a="http://schemas.openxmlformats.org/drawingml/2006/main" noChangeAspect="1"/>
+            </wp:cNvGraphicFramePr>
+            <a:graphic xmlns:a="http://schemas.openxmlformats.org/drawingml/2006/main">
+              <a:graphicData uri="http://schemas.openxmlformats.org/drawingml/2006/picture">
+                <pic:pic xmlns:pic="http://schemas.openxmlformats.org/drawingml/2006/picture">
+                  <pic:nvPicPr>
+                    <pic:cNvPr id="1" name=""/>
+                    <pic:cNvPicPr/>
+                  </pic:nvPicPr>
+                  <pic:blipFill>
+                    <a:blip r:embed="rId29"/>
+                    <a:stretch>
+                      <a:fillRect/>
+                    </a:stretch>
+                  </pic:blipFill>
+                  <pic:spPr>
+                    <a:xfrm>
+                      <a:off x="0" y="0"/>
+                      <a:ext cx="5142702" cy="2808158"/>
+                    </a:xfrm>
+                    <a:prstGeom prst="rect">
+                      <a:avLst/>
+                    </a:prstGeom>
+                  </pic:spPr>
+                </pic:pic>
+              </a:graphicData>
+            </a:graphic>
+          </wp:inline>
+        </w:drawing>
+      </w:r>
+    </w:p>
+    <w:p>
+      <w:pPr>
+        <w:rPr>
+          <w:rStyle w:val="Hyperlink"/>
+          <w:color w:val="auto"/>
+          <w:u w:val="none"/>
           <w:lang w:val="nl-BE"/>
         </w:rPr>
       </w:pPr>
@@ -7249,6 +10148,166 @@
         <w:rPr>
           <w:lang w:val="nl-BE"/>
         </w:rPr>
+        <w:t>link :</w:t>
+      </w:r>
+      <w:proofErr w:type="gramEnd"/>
+      <w:r>
+        <w:rPr>
+          <w:lang w:val="nl-BE"/>
+        </w:rPr>
+        <w:t xml:space="preserve"> </w:t>
+      </w:r>
+      <w:hyperlink r:id="rId30" w:history="1">
+        <w:r>
+          <w:rPr>
+            <w:rStyle w:val="Hyperlink"/>
+            <w:lang w:val="nl-BE"/>
+          </w:rPr>
+          <w:t>https://www.youtube.com/playlist?list=PLSFYcoLrTW7u9U8m8y7ffwAXxTUTYvaPM</w:t>
+        </w:r>
+      </w:hyperlink>
+    </w:p>
+    <w:p>
+      <w:pPr>
+        <w:pStyle w:val="Heading1"/>
+        <w:rPr>
+          <w:lang w:val="nl-BE"/>
+        </w:rPr>
+      </w:pPr>
+      <w:r>
+        <w:rPr>
+          <w:lang w:val="nl-BE"/>
+        </w:rPr>
+        <w:lastRenderedPageBreak/>
+        <w:t>Conclusie</w:t>
+      </w:r>
+    </w:p>
+    <w:p>
+      <w:pPr>
+        <w:rPr>
+          <w:lang w:val="nl-BE"/>
+        </w:rPr>
+      </w:pPr>
+    </w:p>
+    <w:p>
+      <w:pPr>
+        <w:rPr>
+          <w:b/>
+          <w:lang w:val="nl-BE"/>
+        </w:rPr>
+      </w:pPr>
+      <w:r>
+        <w:rPr>
+          <w:lang w:val="nl-BE"/>
+        </w:rPr>
+        <w:t xml:space="preserve">Ik heb bewezen dat je een virtuele </w:t>
+      </w:r>
+      <w:proofErr w:type="gramStart"/>
+      <w:r>
+        <w:rPr>
+          <w:lang w:val="nl-BE"/>
+        </w:rPr>
+        <w:t>wereld ,</w:t>
+      </w:r>
+      <w:proofErr w:type="gramEnd"/>
+      <w:r>
+        <w:rPr>
+          <w:lang w:val="nl-BE"/>
+        </w:rPr>
+        <w:t xml:space="preserve"> in dit geval de </w:t>
+      </w:r>
+      <w:proofErr w:type="spellStart"/>
+      <w:r>
+        <w:rPr>
+          <w:lang w:val="nl-BE"/>
+        </w:rPr>
+        <w:t>minecraft</w:t>
+      </w:r>
+      <w:proofErr w:type="spellEnd"/>
+      <w:r>
+        <w:rPr>
+          <w:lang w:val="nl-BE"/>
+        </w:rPr>
+        <w:t xml:space="preserve"> wereld kan manipuleren met externe knopjes. Door deze </w:t>
+      </w:r>
+      <w:proofErr w:type="spellStart"/>
+      <w:r>
+        <w:rPr>
+          <w:lang w:val="nl-BE"/>
+        </w:rPr>
+        <w:t>proof</w:t>
+      </w:r>
+      <w:proofErr w:type="spellEnd"/>
+      <w:r>
+        <w:rPr>
+          <w:lang w:val="nl-BE"/>
+        </w:rPr>
+        <w:t xml:space="preserve"> of concept kan je er dus vanuit gaan dat dit met zeer veel externe componentjes kan gedaan worden, van sensors tot fotocellen. En je kan dus ook hele steden laten genereren door op externe knopjes te drukken. Zelfs kan je voor elk knopje een apart gebouw inprogrammeren en zo een ‘</w:t>
+      </w:r>
+      <w:proofErr w:type="spellStart"/>
+      <w:r>
+        <w:rPr>
+          <w:lang w:val="nl-BE"/>
+        </w:rPr>
+        <w:t>custom</w:t>
+      </w:r>
+      <w:proofErr w:type="spellEnd"/>
+      <w:r>
+        <w:rPr>
+          <w:lang w:val="nl-BE"/>
+        </w:rPr>
+        <w:t xml:space="preserve">’ stad bouwen naar je eigen wil. </w:t>
+      </w:r>
+      <w:bookmarkStart w:id="20" w:name="_GoBack"/>
+      <w:bookmarkEnd w:id="20"/>
+    </w:p>
+    <w:p>
+      <w:pPr>
+        <w:rPr>
+          <w:lang w:val="nl-BE"/>
+        </w:rPr>
+      </w:pPr>
+    </w:p>
+    <w:p>
+      <w:pPr>
+        <w:pStyle w:val="Heading1"/>
+        <w:rPr>
+          <w:lang w:val="nl-BE"/>
+        </w:rPr>
+      </w:pPr>
+      <w:bookmarkStart w:id="21" w:name="_Toc438123868"/>
+      <w:r>
+        <w:rPr>
+          <w:lang w:val="nl-BE"/>
+        </w:rPr>
+        <w:t>logboek</w:t>
+      </w:r>
+      <w:bookmarkEnd w:id="21"/>
+      <w:r>
+        <w:rPr>
+          <w:lang w:val="nl-BE"/>
+        </w:rPr>
+        <w:t xml:space="preserve"> </w:t>
+      </w:r>
+    </w:p>
+    <w:p>
+      <w:pPr>
+        <w:rPr>
+          <w:lang w:val="nl-BE"/>
+        </w:rPr>
+      </w:pPr>
+    </w:p>
+    <w:p>
+      <w:pPr>
+        <w:rPr>
+          <w:lang w:val="nl-BE"/>
+        </w:rPr>
+      </w:pPr>
+      <w:proofErr w:type="gramStart"/>
+      <w:r>
+        <w:rPr>
+          <w:lang w:val="nl-BE"/>
+        </w:rPr>
         <w:t>25/11/15’ :</w:t>
       </w:r>
       <w:proofErr w:type="gramEnd"/>
@@ -7420,32 +10479,112 @@
         <w:rPr>
           <w:lang w:val="nl-BE"/>
         </w:rPr>
-        <w:t>19</w:t>
-      </w:r>
-      <w:r>
-        <w:rPr>
-          <w:lang w:val="nl-BE"/>
-        </w:rPr>
-        <w:t>/12/’15 :</w:t>
+        <w:t>19/12/’15 :</w:t>
       </w:r>
       <w:proofErr w:type="gramEnd"/>
       <w:r>
         <w:rPr>
           <w:lang w:val="nl-BE"/>
         </w:rPr>
-        <w:t xml:space="preserve"> 3 uur (s</w:t>
-      </w:r>
-      <w:r>
-        <w:rPr>
-          <w:lang w:val="nl-BE"/>
-        </w:rPr>
-        <w:t>pelletje maken deel 2</w:t>
-      </w:r>
+        <w:t xml:space="preserve"> 4</w:t>
+      </w:r>
+      <w:r>
+        <w:rPr>
+          <w:lang w:val="nl-BE"/>
+        </w:rPr>
+        <w:t xml:space="preserve"> uur (spelletje maken deel 2)</w:t>
+      </w:r>
+    </w:p>
+    <w:p>
+      <w:pPr>
+        <w:rPr>
+          <w:lang w:val="nl-BE"/>
+        </w:rPr>
+      </w:pPr>
+      <w:r>
+        <w:rPr>
+          <w:lang w:val="nl-BE"/>
+        </w:rPr>
+        <w:t>25/12/’15 : 4 uur (</w:t>
+      </w:r>
+      <w:proofErr w:type="spellStart"/>
+      <w:r>
+        <w:rPr>
+          <w:lang w:val="nl-BE"/>
+        </w:rPr>
+        <w:t>multiplayer</w:t>
+      </w:r>
+      <w:proofErr w:type="spellEnd"/>
+      <w:r>
+        <w:rPr>
+          <w:lang w:val="nl-BE"/>
+        </w:rPr>
+        <w:t xml:space="preserve"> testen met </w:t>
+      </w:r>
+      <w:proofErr w:type="spellStart"/>
+      <w:proofErr w:type="gramStart"/>
+      <w:r>
+        <w:rPr>
+          <w:lang w:val="nl-BE"/>
+        </w:rPr>
+        <w:t>didier</w:t>
+      </w:r>
+      <w:proofErr w:type="spellEnd"/>
+      <w:proofErr w:type="gramEnd"/>
+      <w:r>
+        <w:rPr>
+          <w:lang w:val="nl-BE"/>
+        </w:rPr>
+        <w:t xml:space="preserve"> in </w:t>
+      </w:r>
+      <w:proofErr w:type="spellStart"/>
+      <w:r>
+        <w:rPr>
+          <w:lang w:val="nl-BE"/>
+        </w:rPr>
+        <w:t>playgrounds</w:t>
+      </w:r>
+      <w:proofErr w:type="spellEnd"/>
       <w:r>
         <w:rPr>
           <w:lang w:val="nl-BE"/>
         </w:rPr>
         <w:t>)</w:t>
+      </w:r>
+    </w:p>
+    <w:p>
+      <w:pPr>
+        <w:rPr>
+          <w:lang w:val="nl-BE"/>
+        </w:rPr>
+      </w:pPr>
+      <w:proofErr w:type="gramStart"/>
+      <w:r>
+        <w:rPr>
+          <w:lang w:val="nl-BE"/>
+        </w:rPr>
+        <w:t>11/01/’15 :</w:t>
+      </w:r>
+      <w:proofErr w:type="gramEnd"/>
+      <w:r>
+        <w:rPr>
+          <w:lang w:val="nl-BE"/>
+        </w:rPr>
+        <w:t xml:space="preserve"> 1,5 uur (aanvullen </w:t>
+      </w:r>
+      <w:proofErr w:type="spellStart"/>
+      <w:r>
+        <w:rPr>
+          <w:lang w:val="nl-BE"/>
+        </w:rPr>
+        <w:t>proof</w:t>
+      </w:r>
+      <w:proofErr w:type="spellEnd"/>
+      <w:r>
+        <w:rPr>
+          <w:lang w:val="nl-BE"/>
+        </w:rPr>
+        <w:t xml:space="preserve"> of concept document + filmpjes online gooien)</w:t>
       </w:r>
     </w:p>
     <w:p>
@@ -8819,6 +11958,92 @@
       <w:rPr>
         <w:rFonts w:ascii="Wingdings" w:hAnsi="Wingdings" w:hint="default"/>
       </w:rPr>
+    </w:lvl>
+  </w:abstractNum>
+  <w:abstractNum w:abstractNumId="13">
+    <w:nsid w:val="7F0A0137"/>
+    <w:multiLevelType w:val="hybridMultilevel"/>
+    <w:tmpl w:val="722A0F54"/>
+    <w:lvl w:ilvl="0" w:tplc="0813000F">
+      <w:start w:val="1"/>
+      <w:numFmt w:val="decimal"/>
+      <w:lvlText w:val="%1."/>
+      <w:lvlJc w:val="left"/>
+      <w:pPr>
+        <w:ind w:left="720" w:hanging="360"/>
+      </w:pPr>
+    </w:lvl>
+    <w:lvl w:ilvl="1" w:tplc="08130019" w:tentative="1">
+      <w:start w:val="1"/>
+      <w:numFmt w:val="lowerLetter"/>
+      <w:lvlText w:val="%2."/>
+      <w:lvlJc w:val="left"/>
+      <w:pPr>
+        <w:ind w:left="1440" w:hanging="360"/>
+      </w:pPr>
+    </w:lvl>
+    <w:lvl w:ilvl="2" w:tplc="0813001B" w:tentative="1">
+      <w:start w:val="1"/>
+      <w:numFmt w:val="lowerRoman"/>
+      <w:lvlText w:val="%3."/>
+      <w:lvlJc w:val="right"/>
+      <w:pPr>
+        <w:ind w:left="2160" w:hanging="180"/>
+      </w:pPr>
+    </w:lvl>
+    <w:lvl w:ilvl="3" w:tplc="0813000F" w:tentative="1">
+      <w:start w:val="1"/>
+      <w:numFmt w:val="decimal"/>
+      <w:lvlText w:val="%4."/>
+      <w:lvlJc w:val="left"/>
+      <w:pPr>
+        <w:ind w:left="2880" w:hanging="360"/>
+      </w:pPr>
+    </w:lvl>
+    <w:lvl w:ilvl="4" w:tplc="08130019" w:tentative="1">
+      <w:start w:val="1"/>
+      <w:numFmt w:val="lowerLetter"/>
+      <w:lvlText w:val="%5."/>
+      <w:lvlJc w:val="left"/>
+      <w:pPr>
+        <w:ind w:left="3600" w:hanging="360"/>
+      </w:pPr>
+    </w:lvl>
+    <w:lvl w:ilvl="5" w:tplc="0813001B" w:tentative="1">
+      <w:start w:val="1"/>
+      <w:numFmt w:val="lowerRoman"/>
+      <w:lvlText w:val="%6."/>
+      <w:lvlJc w:val="right"/>
+      <w:pPr>
+        <w:ind w:left="4320" w:hanging="180"/>
+      </w:pPr>
+    </w:lvl>
+    <w:lvl w:ilvl="6" w:tplc="0813000F" w:tentative="1">
+      <w:start w:val="1"/>
+      <w:numFmt w:val="decimal"/>
+      <w:lvlText w:val="%7."/>
+      <w:lvlJc w:val="left"/>
+      <w:pPr>
+        <w:ind w:left="5040" w:hanging="360"/>
+      </w:pPr>
+    </w:lvl>
+    <w:lvl w:ilvl="7" w:tplc="08130019" w:tentative="1">
+      <w:start w:val="1"/>
+      <w:numFmt w:val="lowerLetter"/>
+      <w:lvlText w:val="%8."/>
+      <w:lvlJc w:val="left"/>
+      <w:pPr>
+        <w:ind w:left="5760" w:hanging="360"/>
+      </w:pPr>
+    </w:lvl>
+    <w:lvl w:ilvl="8" w:tplc="0813001B" w:tentative="1">
+      <w:start w:val="1"/>
+      <w:numFmt w:val="lowerRoman"/>
+      <w:lvlText w:val="%9."/>
+      <w:lvlJc w:val="right"/>
+      <w:pPr>
+        <w:ind w:left="6480" w:hanging="180"/>
+      </w:pPr>
     </w:lvl>
   </w:abstractNum>
   <w:num w:numId="1">
@@ -8859,6 +12084,9 @@
   </w:num>
   <w:num w:numId="13">
     <w:abstractNumId w:val="4"/>
+  </w:num>
+  <w:num w:numId="14">
+    <w:abstractNumId w:val="13"/>
   </w:num>
 </w:numbering>
 </file>
@@ -8966,7 +12194,7 @@
     <w:lsdException w:name="Body Text Indent 2" w:semiHidden="1" w:unhideWhenUsed="1"/>
     <w:lsdException w:name="Body Text Indent 3" w:semiHidden="1" w:unhideWhenUsed="1"/>
     <w:lsdException w:name="Block Text" w:semiHidden="1" w:unhideWhenUsed="1"/>
-    <w:lsdException w:name="Hyperlink" w:semiHidden="1" w:uiPriority="0" w:unhideWhenUsed="1"/>
+    <w:lsdException w:name="Hyperlink" w:semiHidden="1" w:unhideWhenUsed="1"/>
     <w:lsdException w:name="FollowedHyperlink" w:semiHidden="1" w:unhideWhenUsed="1"/>
     <w:lsdException w:name="Strong" w:uiPriority="22" w:qFormat="1"/>
     <w:lsdException w:name="Emphasis" w:uiPriority="20" w:qFormat="1"/>
@@ -9757,6 +12985,7 @@
   <w:style w:type="character" w:styleId="Hyperlink">
     <w:name w:val="Hyperlink"/>
     <w:basedOn w:val="DefaultParagraphFont"/>
+    <w:uiPriority w:val="99"/>
     <w:unhideWhenUsed/>
     <w:rPr>
       <w:color w:val="4FB8C1" w:themeColor="text2" w:themeTint="99"/>
@@ -10333,7 +13562,7 @@
 </file>
 
 <file path=customXml/itemProps2.xml><?xml version="1.0" encoding="utf-8"?>
-<ds:datastoreItem xmlns:ds="http://schemas.openxmlformats.org/officeDocument/2006/customXml" ds:itemID="{7F4278EA-2CC2-4789-B389-5DC3DFE8C31D}">
+<ds:datastoreItem xmlns:ds="http://schemas.openxmlformats.org/officeDocument/2006/customXml" ds:itemID="{8E62E9F3-9340-434E-BFDE-B1560B640152}">
   <ds:schemaRefs>
     <ds:schemaRef ds:uri="http://schemas.openxmlformats.org/officeDocument/2006/bibliography"/>
   </ds:schemaRefs>

</xml_diff>